<commit_message>
update meeting minutes and files
</commit_message>
<xml_diff>
--- a/meeting minutes/group meetings.docx
+++ b/meeting minutes/group meetings.docx
@@ -102,7 +102,7 @@
       </w:tr>
       <w:tr>
         <w:trPr>
-          <w:trHeight w:val="4820"/>
+          <w:trHeight w:val="3970"/>
         </w:trPr>
         <w:tc>
           <w:tcPr>
@@ -599,7 +599,7 @@
               <w:widowControl/>
               <w:jc w:val="left"/>
               <w:rPr>
-                <w:rFonts w:ascii="ＭＳ Ｐゴシック" w:eastAsia="ＭＳ Ｐゴシック" w:hAnsi="ＭＳ Ｐゴシック" w:cs="ＭＳ Ｐゴシック" w:hint="eastAsia"/>
+                <w:rFonts w:ascii="ＭＳ Ｐゴシック" w:eastAsia="ＭＳ Ｐゴシック" w:hAnsi="ＭＳ Ｐゴシック" w:cs="ＭＳ Ｐゴシック"/>
                 <w:color w:val="000000"/>
                 <w:kern w:val="0"/>
                 <w:sz w:val="22"/>
@@ -632,12 +632,127 @@
             <w:pPr>
               <w:widowControl/>
               <w:rPr>
-                <w:rFonts w:ascii="ＭＳ Ｐゴシック" w:eastAsia="ＭＳ Ｐゴシック" w:hAnsi="ＭＳ Ｐゴシック" w:cs="ＭＳ Ｐゴシック" w:hint="eastAsia"/>
-                <w:color w:val="000000"/>
-                <w:kern w:val="0"/>
-                <w:sz w:val="22"/>
-              </w:rPr>
-            </w:pPr>
+                <w:rFonts w:ascii="ＭＳ Ｐゴシック" w:eastAsia="ＭＳ Ｐゴシック" w:hAnsi="ＭＳ Ｐゴシック" w:hint="eastAsia"/>
+              </w:rPr>
+            </w:pPr>
+            <w:r>
+              <w:rPr>
+                <w:rFonts w:ascii="ＭＳ Ｐゴシック" w:eastAsia="ＭＳ Ｐゴシック" w:hAnsi="ＭＳ Ｐゴシック"/>
+              </w:rPr>
+              <w:t>List of task copied out from the board.</w:t>
+            </w:r>
+            <w:r>
+              <w:rPr>
+                <w:rFonts w:ascii="ＭＳ Ｐゴシック" w:eastAsia="ＭＳ Ｐゴシック" w:hAnsi="ＭＳ Ｐゴシック"/>
+              </w:rPr>
+              <w:br/>
+            </w:r>
+            <w:r>
+              <w:rPr>
+                <w:rFonts w:ascii="ＭＳ Ｐゴシック" w:eastAsia="ＭＳ Ｐゴシック" w:hAnsi="ＭＳ Ｐゴシック"/>
+              </w:rPr>
+              <w:br/>
+              <w:t>- CFP must be completed by Thursday Jan 14</w:t>
+            </w:r>
+            <w:r>
+              <w:rPr>
+                <w:rFonts w:ascii="ＭＳ Ｐゴシック" w:eastAsia="ＭＳ Ｐゴシック" w:hAnsi="ＭＳ Ｐゴシック"/>
+              </w:rPr>
+              <w:br/>
+              <w:t>- Rough Draft CFP by Tuesday Jan 12 before Tony meeting 10AM</w:t>
+            </w:r>
+            <w:r>
+              <w:rPr>
+                <w:rFonts w:ascii="ＭＳ Ｐゴシック" w:eastAsia="ＭＳ Ｐゴシック" w:hAnsi="ＭＳ Ｐゴシック"/>
+              </w:rPr>
+              <w:br/>
+              <w:t xml:space="preserve">- CFP concepts and evaluation (Mon Jan 11) - includes gravity compensation (DAVE), tool requirements and positioning (implants, tools, the approach) (NICH) requires Dave's model and Erica's implants, drive train design and assembly - how hard constraint will be implement and assessment of result (IBRAHIM and ERICA), physical description of model - why model makes sense - more detailed description of requirements found in Jan 5 scheduling outline (DAVE), </w:t>
+            </w:r>
+            <w:r>
+              <w:rPr>
+                <w:rFonts w:ascii="ＭＳ Ｐゴシック" w:eastAsia="ＭＳ Ｐゴシック" w:hAnsi="ＭＳ Ｐゴシック"/>
+              </w:rPr>
+              <w:br/>
+            </w:r>
+          </w:p>
+          <w:p>
+            <w:pPr>
+              <w:widowControl/>
+              <w:rPr>
+                <w:rFonts w:ascii="ＭＳ Ｐゴシック" w:eastAsia="ＭＳ Ｐゴシック" w:hAnsi="ＭＳ Ｐゴシック" w:cs="ＭＳ Ｐゴシック"/>
+                <w:color w:val="000000"/>
+                <w:kern w:val="0"/>
+                <w:sz w:val="22"/>
+              </w:rPr>
+            </w:pPr>
+            <w:r>
+              <w:rPr>
+                <w:rFonts w:ascii="ＭＳ Ｐゴシック" w:eastAsia="ＭＳ Ｐゴシック" w:hAnsi="ＭＳ Ｐゴシック"/>
+              </w:rPr>
+              <w:t>- Technical Report due Mon Jan 25</w:t>
+            </w:r>
+            <w:r>
+              <w:rPr>
+                <w:rFonts w:ascii="ＭＳ Ｐゴシック" w:eastAsia="ＭＳ Ｐゴシック" w:hAnsi="ＭＳ Ｐゴシック"/>
+              </w:rPr>
+              <w:br/>
+              <w:t>- TR outline due Tuesday Jan 19 (general content and plan to present to Tony - first attempt at simulations and analysis)</w:t>
+            </w:r>
+            <w:r>
+              <w:rPr>
+                <w:rFonts w:ascii="ＭＳ Ｐゴシック" w:eastAsia="ＭＳ Ｐゴシック" w:hAnsi="ＭＳ Ｐゴシック"/>
+              </w:rPr>
+              <w:br/>
+              <w:t>- TR rough draft due friday Jan 22</w:t>
+            </w:r>
+            <w:r>
+              <w:rPr>
+                <w:rFonts w:ascii="ＭＳ Ｐゴシック" w:eastAsia="ＭＳ Ｐゴシック" w:hAnsi="ＭＳ Ｐゴシック"/>
+              </w:rPr>
+              <w:br/>
+              <w:t>- TR editing and revision completed over the weekend</w:t>
+            </w:r>
+            <w:r>
+              <w:rPr>
+                <w:rFonts w:ascii="ＭＳ Ｐゴシック" w:eastAsia="ＭＳ Ｐゴシック" w:hAnsi="ＭＳ Ｐゴシック"/>
+              </w:rPr>
+              <w:br/>
+            </w:r>
+            <w:r>
+              <w:rPr>
+                <w:rFonts w:ascii="ＭＳ Ｐゴシック" w:eastAsia="ＭＳ Ｐゴシック" w:hAnsi="ＭＳ Ｐゴシック"/>
+              </w:rPr>
+              <w:br/>
+              <w:t>Technical Report Initial Breadown</w:t>
+            </w:r>
+            <w:r>
+              <w:rPr>
+                <w:rFonts w:ascii="ＭＳ Ｐゴシック" w:eastAsia="ＭＳ Ｐゴシック" w:hAnsi="ＭＳ Ｐゴシック"/>
+              </w:rPr>
+              <w:br/>
+              <w:t>- gravity compensation (how to implement, resulting virtual weight) (DAVE, NIC)</w:t>
+            </w:r>
+            <w:r>
+              <w:rPr>
+                <w:rFonts w:ascii="ＭＳ Ｐゴシック" w:eastAsia="ＭＳ Ｐゴシック" w:hAnsi="ＭＳ Ｐゴシック"/>
+              </w:rPr>
+              <w:br/>
+              <w:t>- controller (software, motor controller, timing requirements, microcontoller, all other electrical components) (DAVE, DAVY, ERICA)</w:t>
+            </w:r>
+            <w:r>
+              <w:rPr>
+                <w:rFonts w:ascii="ＭＳ Ｐゴシック" w:eastAsia="ＭＳ Ｐゴシック" w:hAnsi="ＭＳ Ｐゴシック"/>
+              </w:rPr>
+              <w:br/>
+              <w:t>- drive train (motor, gears, bearings, backlash, accuracy, ordering requirements and timing) (IB, ERICA)</w:t>
+            </w:r>
+            <w:r>
+              <w:rPr>
+                <w:rFonts w:ascii="ＭＳ Ｐゴシック" w:eastAsia="ＭＳ Ｐゴシック" w:hAnsi="ＭＳ Ｐゴシック"/>
+              </w:rPr>
+              <w:br/>
+              <w:t>- structural (manufacturing and materials, parts requirements, deflection, accuracy, life assessment/reliability, size, weight,  ) (DAVE, ERICA)</w:t>
+            </w:r>
           </w:p>
         </w:tc>
       </w:tr>
@@ -662,19 +777,20 @@
               <w:widowControl/>
               <w:jc w:val="left"/>
               <w:rPr>
-                <w:rFonts w:ascii="ＭＳ Ｐゴシック" w:eastAsia="ＭＳ Ｐゴシック" w:hAnsi="ＭＳ Ｐゴシック" w:cs="ＭＳ Ｐゴシック" w:hint="eastAsia"/>
-                <w:color w:val="000000"/>
-                <w:kern w:val="0"/>
-                <w:sz w:val="22"/>
-              </w:rPr>
-            </w:pPr>
-            <w:r>
-              <w:rPr>
-                <w:rFonts w:ascii="ＭＳ Ｐゴシック" w:eastAsia="ＭＳ Ｐゴシック" w:hAnsi="ＭＳ Ｐゴシック" w:cs="ＭＳ Ｐゴシック" w:hint="eastAsia"/>
-                <w:color w:val="000000"/>
-                <w:kern w:val="0"/>
-                <w:sz w:val="22"/>
-              </w:rPr>
+                <w:rFonts w:ascii="ＭＳ Ｐゴシック" w:eastAsia="ＭＳ Ｐゴシック" w:hAnsi="ＭＳ Ｐゴシック" w:cs="ＭＳ Ｐゴシック"/>
+                <w:color w:val="000000"/>
+                <w:kern w:val="0"/>
+                <w:sz w:val="22"/>
+              </w:rPr>
+            </w:pPr>
+            <w:r>
+              <w:rPr>
+                <w:rFonts w:ascii="ＭＳ Ｐゴシック" w:eastAsia="ＭＳ Ｐゴシック" w:hAnsi="ＭＳ Ｐゴシック" w:cs="ＭＳ Ｐゴシック" w:hint="eastAsia"/>
+                <w:color w:val="000000"/>
+                <w:kern w:val="0"/>
+                <w:sz w:val="22"/>
+              </w:rPr>
+              <w:lastRenderedPageBreak/>
               <w:t>1/8/2010</w:t>
             </w:r>
           </w:p>
@@ -694,7 +810,7 @@
             <w:pPr>
               <w:widowControl/>
               <w:rPr>
-                <w:rFonts w:ascii="ＭＳ Ｐゴシック" w:eastAsia="ＭＳ Ｐゴシック" w:hAnsi="ＭＳ Ｐゴシック" w:cs="ＭＳ Ｐゴシック" w:hint="eastAsia"/>
+                <w:rFonts w:ascii="ＭＳ Ｐゴシック" w:eastAsia="ＭＳ Ｐゴシック" w:hAnsi="ＭＳ Ｐゴシック" w:cs="ＭＳ Ｐゴシック"/>
                 <w:color w:val="000000"/>
                 <w:kern w:val="0"/>
                 <w:sz w:val="22"/>
@@ -714,7 +830,7 @@
             <w:pPr>
               <w:widowControl/>
               <w:rPr>
-                <w:rFonts w:ascii="ＭＳ Ｐゴシック" w:eastAsia="ＭＳ Ｐゴシック" w:hAnsi="ＭＳ Ｐゴシック" w:cs="ＭＳ Ｐゴシック" w:hint="eastAsia"/>
+                <w:rFonts w:ascii="ＭＳ Ｐゴシック" w:eastAsia="ＭＳ Ｐゴシック" w:hAnsi="ＭＳ Ｐゴシック" w:cs="ＭＳ Ｐゴシック"/>
                 <w:color w:val="000000"/>
                 <w:kern w:val="0"/>
                 <w:sz w:val="22"/>
@@ -734,7 +850,7 @@
             <w:pPr>
               <w:widowControl/>
               <w:rPr>
-                <w:rFonts w:ascii="ＭＳ Ｐゴシック" w:eastAsia="ＭＳ Ｐゴシック" w:hAnsi="ＭＳ Ｐゴシック" w:cs="ＭＳ Ｐゴシック" w:hint="eastAsia"/>
+                <w:rFonts w:ascii="ＭＳ Ｐゴシック" w:eastAsia="ＭＳ Ｐゴシック" w:hAnsi="ＭＳ Ｐゴシック" w:cs="ＭＳ Ｐゴシック"/>
                 <w:color w:val="000000"/>
                 <w:kern w:val="0"/>
                 <w:sz w:val="22"/>
@@ -754,7 +870,7 @@
             <w:pPr>
               <w:widowControl/>
               <w:rPr>
-                <w:rFonts w:ascii="ＭＳ Ｐゴシック" w:eastAsia="ＭＳ Ｐゴシック" w:hAnsi="ＭＳ Ｐゴシック" w:cs="ＭＳ Ｐゴシック" w:hint="eastAsia"/>
+                <w:rFonts w:ascii="ＭＳ Ｐゴシック" w:eastAsia="ＭＳ Ｐゴシック" w:hAnsi="ＭＳ Ｐゴシック" w:cs="ＭＳ Ｐゴシック"/>
                 <w:color w:val="000000"/>
                 <w:kern w:val="0"/>
                 <w:sz w:val="22"/>
@@ -774,7 +890,7 @@
             <w:pPr>
               <w:widowControl/>
               <w:rPr>
-                <w:rFonts w:ascii="ＭＳ Ｐゴシック" w:eastAsia="ＭＳ Ｐゴシック" w:hAnsi="ＭＳ Ｐゴシック" w:cs="ＭＳ Ｐゴシック" w:hint="eastAsia"/>
+                <w:rFonts w:ascii="ＭＳ Ｐゴシック" w:eastAsia="ＭＳ Ｐゴシック" w:hAnsi="ＭＳ Ｐゴシック" w:cs="ＭＳ Ｐゴシック"/>
                 <w:color w:val="000000"/>
                 <w:kern w:val="0"/>
                 <w:sz w:val="22"/>
@@ -794,18 +910,18 @@
             <w:pPr>
               <w:widowControl/>
               <w:rPr>
-                <w:rFonts w:ascii="ＭＳ Ｐゴシック" w:eastAsia="ＭＳ Ｐゴシック" w:hAnsi="ＭＳ Ｐゴシック" w:cs="ＭＳ Ｐゴシック" w:hint="eastAsia"/>
-                <w:color w:val="000000"/>
-                <w:kern w:val="0"/>
-                <w:sz w:val="22"/>
-              </w:rPr>
-            </w:pPr>
-          </w:p>
-          <w:p>
-            <w:pPr>
-              <w:widowControl/>
-              <w:rPr>
-                <w:rFonts w:ascii="ＭＳ Ｐゴシック" w:eastAsia="ＭＳ Ｐゴシック" w:hAnsi="ＭＳ Ｐゴシック" w:cs="ＭＳ Ｐゴシック" w:hint="eastAsia"/>
+                <w:rFonts w:ascii="ＭＳ Ｐゴシック" w:eastAsia="ＭＳ Ｐゴシック" w:hAnsi="ＭＳ Ｐゴシック" w:cs="ＭＳ Ｐゴシック"/>
+                <w:color w:val="000000"/>
+                <w:kern w:val="0"/>
+                <w:sz w:val="22"/>
+              </w:rPr>
+            </w:pPr>
+          </w:p>
+          <w:p>
+            <w:pPr>
+              <w:widowControl/>
+              <w:rPr>
+                <w:rFonts w:ascii="ＭＳ Ｐゴシック" w:eastAsia="ＭＳ Ｐゴシック" w:hAnsi="ＭＳ Ｐゴシック" w:cs="ＭＳ Ｐゴシック"/>
                 <w:color w:val="000000"/>
                 <w:kern w:val="0"/>
                 <w:sz w:val="22"/>
@@ -834,7 +950,7 @@
             <w:pPr>
               <w:widowControl/>
               <w:rPr>
-                <w:rFonts w:ascii="ＭＳ Ｐゴシック" w:eastAsia="ＭＳ Ｐゴシック" w:hAnsi="ＭＳ Ｐゴシック" w:cs="ＭＳ Ｐゴシック" w:hint="eastAsia"/>
+                <w:rFonts w:ascii="ＭＳ Ｐゴシック" w:eastAsia="ＭＳ Ｐゴシック" w:hAnsi="ＭＳ Ｐゴシック" w:cs="ＭＳ Ｐゴシック"/>
                 <w:color w:val="000000"/>
                 <w:kern w:val="0"/>
                 <w:sz w:val="22"/>
@@ -863,7 +979,7 @@
             <w:pPr>
               <w:widowControl/>
               <w:rPr>
-                <w:rFonts w:ascii="ＭＳ Ｐゴシック" w:eastAsia="ＭＳ Ｐゴシック" w:hAnsi="ＭＳ Ｐゴシック" w:cs="ＭＳ Ｐゴシック" w:hint="eastAsia"/>
+                <w:rFonts w:ascii="ＭＳ Ｐゴシック" w:eastAsia="ＭＳ Ｐゴシック" w:hAnsi="ＭＳ Ｐゴシック" w:cs="ＭＳ Ｐゴシック"/>
                 <w:color w:val="000000"/>
                 <w:kern w:val="0"/>
                 <w:sz w:val="22"/>
@@ -892,7 +1008,7 @@
             <w:pPr>
               <w:widowControl/>
               <w:rPr>
-                <w:rFonts w:ascii="ＭＳ Ｐゴシック" w:eastAsia="ＭＳ Ｐゴシック" w:hAnsi="ＭＳ Ｐゴシック" w:cs="ＭＳ Ｐゴシック" w:hint="eastAsia"/>
+                <w:rFonts w:ascii="ＭＳ Ｐゴシック" w:eastAsia="ＭＳ Ｐゴシック" w:hAnsi="ＭＳ Ｐゴシック" w:cs="ＭＳ Ｐゴシック"/>
                 <w:color w:val="000000"/>
                 <w:kern w:val="0"/>
                 <w:sz w:val="22"/>
@@ -912,18 +1028,18 @@
             <w:pPr>
               <w:widowControl/>
               <w:rPr>
-                <w:rFonts w:ascii="ＭＳ Ｐゴシック" w:eastAsia="ＭＳ Ｐゴシック" w:hAnsi="ＭＳ Ｐゴシック" w:cs="ＭＳ Ｐゴシック" w:hint="eastAsia"/>
-                <w:color w:val="000000"/>
-                <w:kern w:val="0"/>
-                <w:sz w:val="22"/>
-              </w:rPr>
-            </w:pPr>
-          </w:p>
-          <w:p>
-            <w:pPr>
-              <w:widowControl/>
-              <w:rPr>
-                <w:rFonts w:ascii="ＭＳ Ｐゴシック" w:eastAsia="ＭＳ Ｐゴシック" w:hAnsi="ＭＳ Ｐゴシック" w:cs="ＭＳ Ｐゴシック" w:hint="eastAsia"/>
+                <w:rFonts w:ascii="ＭＳ Ｐゴシック" w:eastAsia="ＭＳ Ｐゴシック" w:hAnsi="ＭＳ Ｐゴシック" w:cs="ＭＳ Ｐゴシック"/>
+                <w:color w:val="000000"/>
+                <w:kern w:val="0"/>
+                <w:sz w:val="22"/>
+              </w:rPr>
+            </w:pPr>
+          </w:p>
+          <w:p>
+            <w:pPr>
+              <w:widowControl/>
+              <w:rPr>
+                <w:rFonts w:ascii="ＭＳ Ｐゴシック" w:eastAsia="ＭＳ Ｐゴシック" w:hAnsi="ＭＳ Ｐゴシック" w:cs="ＭＳ Ｐゴシック"/>
                 <w:color w:val="000000"/>
                 <w:kern w:val="0"/>
                 <w:sz w:val="22"/>

</xml_diff>

<commit_message>
minutes update added reimbursements
</commit_message>
<xml_diff>
--- a/meeting minutes/group meetings.docx
+++ b/meeting minutes/group meetings.docx
@@ -4,7 +4,7 @@
   <w:body>
     <w:tbl>
       <w:tblPr>
-        <w:tblW w:w="9938" w:type="dxa"/>
+        <w:tblW w:w="10036" w:type="dxa"/>
         <w:tblInd w:w="84" w:type="dxa"/>
         <w:tblCellMar>
           <w:left w:w="99" w:type="dxa"/>
@@ -13,8 +13,8 @@
         <w:tblLook w:val="04A0"/>
       </w:tblPr>
       <w:tblGrid>
-        <w:gridCol w:w="1080"/>
-        <w:gridCol w:w="8858"/>
+        <w:gridCol w:w="1291"/>
+        <w:gridCol w:w="8745"/>
       </w:tblGrid>
       <w:tr>
         <w:trPr>
@@ -22,7 +22,7 @@
         </w:trPr>
         <w:tc>
           <w:tcPr>
-            <w:tcW w:w="1080" w:type="dxa"/>
+            <w:tcW w:w="1291" w:type="dxa"/>
             <w:tcBorders>
               <w:top w:val="nil"/>
               <w:left w:val="nil"/>
@@ -61,7 +61,7 @@
         </w:tc>
         <w:tc>
           <w:tcPr>
-            <w:tcW w:w="8858" w:type="dxa"/>
+            <w:tcW w:w="8745" w:type="dxa"/>
             <w:tcBorders>
               <w:top w:val="nil"/>
               <w:left w:val="nil"/>
@@ -106,7 +106,7 @@
         </w:trPr>
         <w:tc>
           <w:tcPr>
-            <w:tcW w:w="1080" w:type="dxa"/>
+            <w:tcW w:w="1291" w:type="dxa"/>
             <w:tcBorders>
               <w:top w:val="nil"/>
               <w:left w:val="nil"/>
@@ -141,7 +141,7 @@
         </w:tc>
         <w:tc>
           <w:tcPr>
-            <w:tcW w:w="8858" w:type="dxa"/>
+            <w:tcW w:w="8745" w:type="dxa"/>
             <w:tcBorders>
               <w:top w:val="nil"/>
               <w:left w:val="nil"/>
@@ -424,8 +424,19 @@
                 <w:sz w:val="22"/>
               </w:rPr>
               <w:br/>
-              <w:t xml:space="preserve">   - PT3b Assess physically, change model to incorporate rotational joint that acts linearly, document how hard constraint can be implemented (should be        identical to linear joint)  David</w:t>
-            </w:r>
+              <w:t xml:space="preserve">   - PT3b Assess physically, change model to incorporate rotational joint that acts linearly, document how hard constraint can be implemented (should be        identical to linear joint</w:t>
+            </w:r>
+            <w:proofErr w:type="gramStart"/>
+            <w:r>
+              <w:rPr>
+                <w:rFonts w:ascii="ＭＳ Ｐゴシック" w:eastAsia="ＭＳ Ｐゴシック" w:hAnsi="ＭＳ Ｐゴシック" w:cs="ＭＳ Ｐゴシック" w:hint="eastAsia"/>
+                <w:color w:val="000000"/>
+                <w:kern w:val="0"/>
+                <w:sz w:val="22"/>
+              </w:rPr>
+              <w:t>)  David</w:t>
+            </w:r>
+            <w:proofErr w:type="gramEnd"/>
             <w:r>
               <w:rPr>
                 <w:rFonts w:ascii="ＭＳ Ｐゴシック" w:eastAsia="ＭＳ Ｐゴシック" w:hAnsi="ＭＳ Ｐゴシック" w:cs="ＭＳ Ｐゴシック" w:hint="eastAsia"/>
@@ -584,7 +595,7 @@
         </w:trPr>
         <w:tc>
           <w:tcPr>
-            <w:tcW w:w="1080" w:type="dxa"/>
+            <w:tcW w:w="1291" w:type="dxa"/>
             <w:tcBorders>
               <w:top w:val="nil"/>
               <w:left w:val="nil"/>
@@ -619,7 +630,7 @@
         </w:tc>
         <w:tc>
           <w:tcPr>
-            <w:tcW w:w="8858" w:type="dxa"/>
+            <w:tcW w:w="8745" w:type="dxa"/>
             <w:tcBorders>
               <w:top w:val="nil"/>
               <w:left w:val="nil"/>
@@ -632,13 +643,13 @@
             <w:pPr>
               <w:widowControl/>
               <w:rPr>
-                <w:rFonts w:ascii="ＭＳ Ｐゴシック" w:eastAsia="ＭＳ Ｐゴシック" w:hAnsi="ＭＳ Ｐゴシック" w:hint="eastAsia"/>
-              </w:rPr>
-            </w:pPr>
-            <w:r>
-              <w:rPr>
                 <w:rFonts w:ascii="ＭＳ Ｐゴシック" w:eastAsia="ＭＳ Ｐゴシック" w:hAnsi="ＭＳ Ｐゴシック"/>
               </w:rPr>
+            </w:pPr>
+            <w:r>
+              <w:rPr>
+                <w:rFonts w:ascii="ＭＳ Ｐゴシック" w:eastAsia="ＭＳ Ｐゴシック" w:hAnsi="ＭＳ Ｐゴシック"/>
+              </w:rPr>
               <w:t>List of task copied out from the board.</w:t>
             </w:r>
             <w:r>
@@ -703,12 +714,26 @@
                 <w:rFonts w:ascii="ＭＳ Ｐゴシック" w:eastAsia="ＭＳ Ｐゴシック" w:hAnsi="ＭＳ Ｐゴシック"/>
               </w:rPr>
               <w:br/>
-              <w:t>- TR rough draft due friday Jan 22</w:t>
-            </w:r>
+              <w:t xml:space="preserve">- TR rough draft due </w:t>
+            </w:r>
+            <w:proofErr w:type="spellStart"/>
             <w:r>
               <w:rPr>
                 <w:rFonts w:ascii="ＭＳ Ｐゴシック" w:eastAsia="ＭＳ Ｐゴシック" w:hAnsi="ＭＳ Ｐゴシック"/>
               </w:rPr>
+              <w:t>friday</w:t>
+            </w:r>
+            <w:proofErr w:type="spellEnd"/>
+            <w:r>
+              <w:rPr>
+                <w:rFonts w:ascii="ＭＳ Ｐゴシック" w:eastAsia="ＭＳ Ｐゴシック" w:hAnsi="ＭＳ Ｐゴシック"/>
+              </w:rPr>
+              <w:t xml:space="preserve"> Jan 22</w:t>
+            </w:r>
+            <w:r>
+              <w:rPr>
+                <w:rFonts w:ascii="ＭＳ Ｐゴシック" w:eastAsia="ＭＳ Ｐゴシック" w:hAnsi="ＭＳ Ｐゴシック"/>
+              </w:rPr>
               <w:br/>
               <w:t>- TR editing and revision completed over the weekend</w:t>
             </w:r>
@@ -723,12 +748,20 @@
                 <w:rFonts w:ascii="ＭＳ Ｐゴシック" w:eastAsia="ＭＳ Ｐゴシック" w:hAnsi="ＭＳ Ｐゴシック"/>
               </w:rPr>
               <w:br/>
-              <w:t>Technical Report Initial Breadown</w:t>
-            </w:r>
+              <w:t xml:space="preserve">Technical Report Initial </w:t>
+            </w:r>
+            <w:proofErr w:type="spellStart"/>
             <w:r>
               <w:rPr>
                 <w:rFonts w:ascii="ＭＳ Ｐゴシック" w:eastAsia="ＭＳ Ｐゴシック" w:hAnsi="ＭＳ Ｐゴシック"/>
               </w:rPr>
+              <w:t>Breadown</w:t>
+            </w:r>
+            <w:proofErr w:type="spellEnd"/>
+            <w:r>
+              <w:rPr>
+                <w:rFonts w:ascii="ＭＳ Ｐゴシック" w:eastAsia="ＭＳ Ｐゴシック" w:hAnsi="ＭＳ Ｐゴシック"/>
+              </w:rPr>
               <w:br/>
               <w:t>- gravity compensation (how to implement, resulting virtual weight) (DAVE, NIC)</w:t>
             </w:r>
@@ -737,7 +770,21 @@
                 <w:rFonts w:ascii="ＭＳ Ｐゴシック" w:eastAsia="ＭＳ Ｐゴシック" w:hAnsi="ＭＳ Ｐゴシック"/>
               </w:rPr>
               <w:br/>
-              <w:t>- controller (software, motor controller, timing requirements, microcontoller, all other electrical components) (DAVE, DAVY, ERICA)</w:t>
+              <w:t xml:space="preserve">- controller (software, motor controller, timing requirements, </w:t>
+            </w:r>
+            <w:proofErr w:type="spellStart"/>
+            <w:r>
+              <w:rPr>
+                <w:rFonts w:ascii="ＭＳ Ｐゴシック" w:eastAsia="ＭＳ Ｐゴシック" w:hAnsi="ＭＳ Ｐゴシック"/>
+              </w:rPr>
+              <w:t>microcontoller</w:t>
+            </w:r>
+            <w:proofErr w:type="spellEnd"/>
+            <w:r>
+              <w:rPr>
+                <w:rFonts w:ascii="ＭＳ Ｐゴシック" w:eastAsia="ＭＳ Ｐゴシック" w:hAnsi="ＭＳ Ｐゴシック"/>
+              </w:rPr>
+              <w:t>, all other electrical components) (DAVE, DAVY, ERICA)</w:t>
             </w:r>
             <w:r>
               <w:rPr>
@@ -762,7 +809,7 @@
         </w:trPr>
         <w:tc>
           <w:tcPr>
-            <w:tcW w:w="1080" w:type="dxa"/>
+            <w:tcW w:w="1291" w:type="dxa"/>
             <w:tcBorders>
               <w:top w:val="nil"/>
               <w:left w:val="nil"/>
@@ -797,7 +844,7 @@
         </w:tc>
         <w:tc>
           <w:tcPr>
-            <w:tcW w:w="8858" w:type="dxa"/>
+            <w:tcW w:w="8745" w:type="dxa"/>
             <w:tcBorders>
               <w:top w:val="nil"/>
               <w:left w:val="nil"/>
@@ -816,14 +863,25 @@
                 <w:sz w:val="22"/>
               </w:rPr>
             </w:pPr>
-            <w:r>
-              <w:rPr>
-                <w:rFonts w:ascii="ＭＳ Ｐゴシック" w:eastAsia="ＭＳ Ｐゴシック" w:hAnsi="ＭＳ Ｐゴシック" w:cs="ＭＳ Ｐゴシック" w:hint="eastAsia"/>
-                <w:color w:val="000000"/>
-                <w:kern w:val="0"/>
-                <w:sz w:val="22"/>
-              </w:rPr>
-              <w:t>KNex Meeting</w:t>
+            <w:proofErr w:type="spellStart"/>
+            <w:r>
+              <w:rPr>
+                <w:rFonts w:ascii="ＭＳ Ｐゴシック" w:eastAsia="ＭＳ Ｐゴシック" w:hAnsi="ＭＳ Ｐゴシック" w:cs="ＭＳ Ｐゴシック" w:hint="eastAsia"/>
+                <w:color w:val="000000"/>
+                <w:kern w:val="0"/>
+                <w:sz w:val="22"/>
+              </w:rPr>
+              <w:t>KNex</w:t>
+            </w:r>
+            <w:proofErr w:type="spellEnd"/>
+            <w:r>
+              <w:rPr>
+                <w:rFonts w:ascii="ＭＳ Ｐゴシック" w:eastAsia="ＭＳ Ｐゴシック" w:hAnsi="ＭＳ Ｐゴシック" w:cs="ＭＳ Ｐゴシック" w:hint="eastAsia"/>
+                <w:color w:val="000000"/>
+                <w:kern w:val="0"/>
+                <w:sz w:val="22"/>
+              </w:rPr>
+              <w:t xml:space="preserve"> Meeting</w:t>
             </w:r>
           </w:p>
           <w:p>
@@ -1072,7 +1130,7 @@
         </w:trPr>
         <w:tc>
           <w:tcPr>
-            <w:tcW w:w="1080" w:type="dxa"/>
+            <w:tcW w:w="1291" w:type="dxa"/>
             <w:tcBorders>
               <w:top w:val="nil"/>
               <w:left w:val="nil"/>
@@ -1087,7 +1145,7 @@
               <w:widowControl/>
               <w:jc w:val="left"/>
               <w:rPr>
-                <w:rFonts w:ascii="ＭＳ Ｐゴシック" w:eastAsia="ＭＳ Ｐゴシック" w:hAnsi="ＭＳ Ｐゴシック" w:cs="ＭＳ Ｐゴシック" w:hint="eastAsia"/>
+                <w:rFonts w:ascii="ＭＳ Ｐゴシック" w:eastAsia="ＭＳ Ｐゴシック" w:hAnsi="ＭＳ Ｐゴシック" w:cs="ＭＳ Ｐゴシック"/>
                 <w:color w:val="000000"/>
                 <w:kern w:val="0"/>
                 <w:sz w:val="22"/>
@@ -1106,7 +1164,7 @@
         </w:tc>
         <w:tc>
           <w:tcPr>
-            <w:tcW w:w="8858" w:type="dxa"/>
+            <w:tcW w:w="8745" w:type="dxa"/>
             <w:tcBorders>
               <w:top w:val="nil"/>
               <w:left w:val="nil"/>
@@ -1119,27 +1177,38 @@
             <w:pPr>
               <w:widowControl/>
               <w:rPr>
-                <w:rFonts w:ascii="ＭＳ Ｐゴシック" w:eastAsia="ＭＳ Ｐゴシック" w:hAnsi="ＭＳ Ｐゴシック" w:cs="ＭＳ Ｐゴシック" w:hint="eastAsia"/>
-                <w:color w:val="000000"/>
-                <w:kern w:val="0"/>
-                <w:sz w:val="22"/>
-              </w:rPr>
-            </w:pPr>
-            <w:r>
-              <w:rPr>
-                <w:rFonts w:ascii="ＭＳ Ｐゴシック" w:eastAsia="ＭＳ Ｐゴシック" w:hAnsi="ＭＳ Ｐゴシック" w:cs="ＭＳ Ｐゴシック" w:hint="eastAsia"/>
-                <w:color w:val="000000"/>
-                <w:kern w:val="0"/>
-                <w:sz w:val="22"/>
-              </w:rPr>
-              <w:t>Meccano Meeting</w:t>
-            </w:r>
-          </w:p>
-          <w:p>
-            <w:pPr>
-              <w:widowControl/>
-              <w:rPr>
-                <w:rFonts w:ascii="ＭＳ Ｐゴシック" w:eastAsia="ＭＳ Ｐゴシック" w:hAnsi="ＭＳ Ｐゴシック" w:cs="ＭＳ Ｐゴシック" w:hint="eastAsia"/>
+                <w:rFonts w:ascii="ＭＳ Ｐゴシック" w:eastAsia="ＭＳ Ｐゴシック" w:hAnsi="ＭＳ Ｐゴシック" w:cs="ＭＳ Ｐゴシック"/>
+                <w:color w:val="000000"/>
+                <w:kern w:val="0"/>
+                <w:sz w:val="22"/>
+              </w:rPr>
+            </w:pPr>
+            <w:proofErr w:type="spellStart"/>
+            <w:r>
+              <w:rPr>
+                <w:rFonts w:ascii="ＭＳ Ｐゴシック" w:eastAsia="ＭＳ Ｐゴシック" w:hAnsi="ＭＳ Ｐゴシック" w:cs="ＭＳ Ｐゴシック" w:hint="eastAsia"/>
+                <w:color w:val="000000"/>
+                <w:kern w:val="0"/>
+                <w:sz w:val="22"/>
+              </w:rPr>
+              <w:t>Meccano</w:t>
+            </w:r>
+            <w:proofErr w:type="spellEnd"/>
+            <w:r>
+              <w:rPr>
+                <w:rFonts w:ascii="ＭＳ Ｐゴシック" w:eastAsia="ＭＳ Ｐゴシック" w:hAnsi="ＭＳ Ｐゴシック" w:cs="ＭＳ Ｐゴシック" w:hint="eastAsia"/>
+                <w:color w:val="000000"/>
+                <w:kern w:val="0"/>
+                <w:sz w:val="22"/>
+              </w:rPr>
+              <w:t xml:space="preserve"> Meeting</w:t>
+            </w:r>
+          </w:p>
+          <w:p>
+            <w:pPr>
+              <w:widowControl/>
+              <w:rPr>
+                <w:rFonts w:ascii="ＭＳ Ｐゴシック" w:eastAsia="ＭＳ Ｐゴシック" w:hAnsi="ＭＳ Ｐゴシック" w:cs="ＭＳ Ｐゴシック"/>
                 <w:color w:val="000000"/>
                 <w:kern w:val="0"/>
                 <w:sz w:val="22"/>
@@ -1159,7 +1228,7 @@
             <w:pPr>
               <w:widowControl/>
               <w:rPr>
-                <w:rFonts w:ascii="ＭＳ Ｐゴシック" w:eastAsia="ＭＳ Ｐゴシック" w:hAnsi="ＭＳ Ｐゴシック" w:cs="ＭＳ Ｐゴシック" w:hint="eastAsia"/>
+                <w:rFonts w:ascii="ＭＳ Ｐゴシック" w:eastAsia="ＭＳ Ｐゴシック" w:hAnsi="ＭＳ Ｐゴシック" w:cs="ＭＳ Ｐゴシック"/>
                 <w:color w:val="000000"/>
                 <w:kern w:val="0"/>
                 <w:sz w:val="22"/>
@@ -1179,7 +1248,7 @@
             <w:pPr>
               <w:widowControl/>
               <w:rPr>
-                <w:rFonts w:ascii="ＭＳ Ｐゴシック" w:eastAsia="ＭＳ Ｐゴシック" w:hAnsi="ＭＳ Ｐゴシック" w:cs="ＭＳ Ｐゴシック" w:hint="eastAsia"/>
+                <w:rFonts w:ascii="ＭＳ Ｐゴシック" w:eastAsia="ＭＳ Ｐゴシック" w:hAnsi="ＭＳ Ｐゴシック" w:cs="ＭＳ Ｐゴシック"/>
                 <w:color w:val="000000"/>
                 <w:kern w:val="0"/>
                 <w:sz w:val="22"/>
@@ -1199,7 +1268,7 @@
             <w:pPr>
               <w:widowControl/>
               <w:rPr>
-                <w:rFonts w:ascii="ＭＳ Ｐゴシック" w:eastAsia="ＭＳ Ｐゴシック" w:hAnsi="ＭＳ Ｐゴシック" w:cs="ＭＳ Ｐゴシック" w:hint="eastAsia"/>
+                <w:rFonts w:ascii="ＭＳ Ｐゴシック" w:eastAsia="ＭＳ Ｐゴシック" w:hAnsi="ＭＳ Ｐゴシック" w:cs="ＭＳ Ｐゴシック"/>
                 <w:color w:val="000000"/>
                 <w:kern w:val="0"/>
                 <w:sz w:val="22"/>
@@ -1237,7 +1306,7 @@
             <w:pPr>
               <w:widowControl/>
               <w:rPr>
-                <w:rFonts w:ascii="ＭＳ Ｐゴシック" w:eastAsia="ＭＳ Ｐゴシック" w:hAnsi="ＭＳ Ｐゴシック" w:cs="ＭＳ Ｐゴシック" w:hint="eastAsia"/>
+                <w:rFonts w:ascii="ＭＳ Ｐゴシック" w:eastAsia="ＭＳ Ｐゴシック" w:hAnsi="ＭＳ Ｐゴシック" w:cs="ＭＳ Ｐゴシック"/>
                 <w:color w:val="000000"/>
                 <w:kern w:val="0"/>
                 <w:sz w:val="22"/>
@@ -1257,18 +1326,18 @@
             <w:pPr>
               <w:widowControl/>
               <w:rPr>
-                <w:rFonts w:ascii="ＭＳ Ｐゴシック" w:eastAsia="ＭＳ Ｐゴシック" w:hAnsi="ＭＳ Ｐゴシック" w:cs="ＭＳ Ｐゴシック" w:hint="eastAsia"/>
-                <w:color w:val="000000"/>
-                <w:kern w:val="0"/>
-                <w:sz w:val="22"/>
-              </w:rPr>
-            </w:pPr>
-          </w:p>
-          <w:p>
-            <w:pPr>
-              <w:widowControl/>
-              <w:rPr>
-                <w:rFonts w:ascii="ＭＳ Ｐゴシック" w:eastAsia="ＭＳ Ｐゴシック" w:hAnsi="ＭＳ Ｐゴシック" w:cs="ＭＳ Ｐゴシック" w:hint="eastAsia"/>
+                <w:rFonts w:ascii="ＭＳ Ｐゴシック" w:eastAsia="ＭＳ Ｐゴシック" w:hAnsi="ＭＳ Ｐゴシック" w:cs="ＭＳ Ｐゴシック"/>
+                <w:color w:val="000000"/>
+                <w:kern w:val="0"/>
+                <w:sz w:val="22"/>
+              </w:rPr>
+            </w:pPr>
+          </w:p>
+          <w:p>
+            <w:pPr>
+              <w:widowControl/>
+              <w:rPr>
+                <w:rFonts w:ascii="ＭＳ Ｐゴシック" w:eastAsia="ＭＳ Ｐゴシック" w:hAnsi="ＭＳ Ｐゴシック" w:cs="ＭＳ Ｐゴシック"/>
                 <w:color w:val="000000"/>
                 <w:kern w:val="0"/>
                 <w:sz w:val="22"/>
@@ -1288,7 +1357,7 @@
             <w:pPr>
               <w:widowControl/>
               <w:rPr>
-                <w:rFonts w:ascii="ＭＳ Ｐゴシック" w:eastAsia="ＭＳ Ｐゴシック" w:hAnsi="ＭＳ Ｐゴシック" w:cs="ＭＳ Ｐゴシック" w:hint="eastAsia"/>
+                <w:rFonts w:ascii="ＭＳ Ｐゴシック" w:eastAsia="ＭＳ Ｐゴシック" w:hAnsi="ＭＳ Ｐゴシック" w:cs="ＭＳ Ｐゴシック"/>
                 <w:color w:val="000000"/>
                 <w:kern w:val="0"/>
                 <w:sz w:val="22"/>
@@ -1308,7 +1377,7 @@
             <w:pPr>
               <w:widowControl/>
               <w:rPr>
-                <w:rFonts w:ascii="ＭＳ Ｐゴシック" w:eastAsia="ＭＳ Ｐゴシック" w:hAnsi="ＭＳ Ｐゴシック" w:cs="ＭＳ Ｐゴシック" w:hint="eastAsia"/>
+                <w:rFonts w:ascii="ＭＳ Ｐゴシック" w:eastAsia="ＭＳ Ｐゴシック" w:hAnsi="ＭＳ Ｐゴシック" w:cs="ＭＳ Ｐゴシック"/>
                 <w:color w:val="000000"/>
                 <w:kern w:val="0"/>
                 <w:sz w:val="22"/>
@@ -1328,7 +1397,7 @@
             <w:pPr>
               <w:widowControl/>
               <w:rPr>
-                <w:rFonts w:ascii="ＭＳ Ｐゴシック" w:eastAsia="ＭＳ Ｐゴシック" w:hAnsi="ＭＳ Ｐゴシック" w:cs="ＭＳ Ｐゴシック" w:hint="eastAsia"/>
+                <w:rFonts w:ascii="ＭＳ Ｐゴシック" w:eastAsia="ＭＳ Ｐゴシック" w:hAnsi="ＭＳ Ｐゴシック" w:cs="ＭＳ Ｐゴシック"/>
                 <w:color w:val="000000"/>
                 <w:kern w:val="0"/>
                 <w:sz w:val="22"/>
@@ -1348,7 +1417,7 @@
             <w:pPr>
               <w:widowControl/>
               <w:rPr>
-                <w:rFonts w:ascii="ＭＳ Ｐゴシック" w:eastAsia="ＭＳ Ｐゴシック" w:hAnsi="ＭＳ Ｐゴシック" w:cs="ＭＳ Ｐゴシック" w:hint="eastAsia"/>
+                <w:rFonts w:ascii="ＭＳ Ｐゴシック" w:eastAsia="ＭＳ Ｐゴシック" w:hAnsi="ＭＳ Ｐゴシック" w:cs="ＭＳ Ｐゴシック"/>
                 <w:color w:val="000000"/>
                 <w:kern w:val="0"/>
                 <w:sz w:val="22"/>
@@ -1368,7 +1437,7 @@
             <w:pPr>
               <w:widowControl/>
               <w:rPr>
-                <w:rFonts w:ascii="ＭＳ Ｐゴシック" w:eastAsia="ＭＳ Ｐゴシック" w:hAnsi="ＭＳ Ｐゴシック" w:cs="ＭＳ Ｐゴシック" w:hint="eastAsia"/>
+                <w:rFonts w:ascii="ＭＳ Ｐゴシック" w:eastAsia="ＭＳ Ｐゴシック" w:hAnsi="ＭＳ Ｐゴシック" w:cs="ＭＳ Ｐゴシック"/>
                 <w:color w:val="000000"/>
                 <w:kern w:val="0"/>
                 <w:sz w:val="22"/>
@@ -1388,18 +1457,18 @@
             <w:pPr>
               <w:widowControl/>
               <w:rPr>
-                <w:rFonts w:ascii="ＭＳ Ｐゴシック" w:eastAsia="ＭＳ Ｐゴシック" w:hAnsi="ＭＳ Ｐゴシック" w:cs="ＭＳ Ｐゴシック" w:hint="eastAsia"/>
-                <w:color w:val="000000"/>
-                <w:kern w:val="0"/>
-                <w:sz w:val="22"/>
-              </w:rPr>
-            </w:pPr>
-          </w:p>
-          <w:p>
-            <w:pPr>
-              <w:widowControl/>
-              <w:rPr>
-                <w:rFonts w:ascii="ＭＳ Ｐゴシック" w:eastAsia="ＭＳ Ｐゴシック" w:hAnsi="ＭＳ Ｐゴシック" w:cs="ＭＳ Ｐゴシック" w:hint="eastAsia"/>
+                <w:rFonts w:ascii="ＭＳ Ｐゴシック" w:eastAsia="ＭＳ Ｐゴシック" w:hAnsi="ＭＳ Ｐゴシック" w:cs="ＭＳ Ｐゴシック"/>
+                <w:color w:val="000000"/>
+                <w:kern w:val="0"/>
+                <w:sz w:val="22"/>
+              </w:rPr>
+            </w:pPr>
+          </w:p>
+          <w:p>
+            <w:pPr>
+              <w:widowControl/>
+              <w:rPr>
+                <w:rFonts w:ascii="ＭＳ Ｐゴシック" w:eastAsia="ＭＳ Ｐゴシック" w:hAnsi="ＭＳ Ｐゴシック" w:cs="ＭＳ Ｐゴシック"/>
                 <w:color w:val="000000"/>
                 <w:kern w:val="0"/>
                 <w:sz w:val="22"/>
@@ -1419,7 +1488,7 @@
             <w:pPr>
               <w:widowControl/>
               <w:rPr>
-                <w:rFonts w:ascii="ＭＳ Ｐゴシック" w:eastAsia="ＭＳ Ｐゴシック" w:hAnsi="ＭＳ Ｐゴシック" w:cs="ＭＳ Ｐゴシック" w:hint="eastAsia"/>
+                <w:rFonts w:ascii="ＭＳ Ｐゴシック" w:eastAsia="ＭＳ Ｐゴシック" w:hAnsi="ＭＳ Ｐゴシック" w:cs="ＭＳ Ｐゴシック"/>
                 <w:color w:val="000000"/>
                 <w:kern w:val="0"/>
                 <w:sz w:val="22"/>
@@ -1439,7 +1508,7 @@
             <w:pPr>
               <w:widowControl/>
               <w:rPr>
-                <w:rFonts w:ascii="ＭＳ Ｐゴシック" w:eastAsia="ＭＳ Ｐゴシック" w:hAnsi="ＭＳ Ｐゴシック" w:cs="ＭＳ Ｐゴシック" w:hint="eastAsia"/>
+                <w:rFonts w:ascii="ＭＳ Ｐゴシック" w:eastAsia="ＭＳ Ｐゴシック" w:hAnsi="ＭＳ Ｐゴシック" w:cs="ＭＳ Ｐゴシック"/>
                 <w:color w:val="000000"/>
                 <w:kern w:val="0"/>
                 <w:sz w:val="22"/>
@@ -1459,7 +1528,7 @@
             <w:pPr>
               <w:widowControl/>
               <w:rPr>
-                <w:rFonts w:ascii="ＭＳ Ｐゴシック" w:eastAsia="ＭＳ Ｐゴシック" w:hAnsi="ＭＳ Ｐゴシック" w:cs="ＭＳ Ｐゴシック" w:hint="eastAsia"/>
+                <w:rFonts w:ascii="ＭＳ Ｐゴシック" w:eastAsia="ＭＳ Ｐゴシック" w:hAnsi="ＭＳ Ｐゴシック" w:cs="ＭＳ Ｐゴシック"/>
                 <w:color w:val="000000"/>
                 <w:kern w:val="0"/>
                 <w:sz w:val="22"/>
@@ -1479,7 +1548,7 @@
             <w:pPr>
               <w:widowControl/>
               <w:rPr>
-                <w:rFonts w:ascii="ＭＳ Ｐゴシック" w:eastAsia="ＭＳ Ｐゴシック" w:hAnsi="ＭＳ Ｐゴシック" w:cs="ＭＳ Ｐゴシック" w:hint="eastAsia"/>
+                <w:rFonts w:ascii="ＭＳ Ｐゴシック" w:eastAsia="ＭＳ Ｐゴシック" w:hAnsi="ＭＳ Ｐゴシック" w:cs="ＭＳ Ｐゴシック"/>
                 <w:color w:val="000000"/>
                 <w:kern w:val="0"/>
                 <w:sz w:val="22"/>
@@ -1499,7 +1568,7 @@
             <w:pPr>
               <w:widowControl/>
               <w:rPr>
-                <w:rFonts w:ascii="ＭＳ Ｐゴシック" w:eastAsia="ＭＳ Ｐゴシック" w:hAnsi="ＭＳ Ｐゴシック" w:cs="ＭＳ Ｐゴシック" w:hint="eastAsia"/>
+                <w:rFonts w:ascii="ＭＳ Ｐゴシック" w:eastAsia="ＭＳ Ｐゴシック" w:hAnsi="ＭＳ Ｐゴシック" w:cs="ＭＳ Ｐゴシック"/>
                 <w:color w:val="000000"/>
                 <w:kern w:val="0"/>
                 <w:sz w:val="22"/>
@@ -1519,7 +1588,7 @@
             <w:pPr>
               <w:widowControl/>
               <w:rPr>
-                <w:rFonts w:ascii="ＭＳ Ｐゴシック" w:eastAsia="ＭＳ Ｐゴシック" w:hAnsi="ＭＳ Ｐゴシック" w:cs="ＭＳ Ｐゴシック" w:hint="eastAsia"/>
+                <w:rFonts w:ascii="ＭＳ Ｐゴシック" w:eastAsia="ＭＳ Ｐゴシック" w:hAnsi="ＭＳ Ｐゴシック" w:cs="ＭＳ Ｐゴシック"/>
                 <w:color w:val="000000"/>
                 <w:kern w:val="0"/>
                 <w:sz w:val="22"/>
@@ -1539,7 +1608,7 @@
             <w:pPr>
               <w:widowControl/>
               <w:rPr>
-                <w:rFonts w:ascii="ＭＳ Ｐゴシック" w:eastAsia="ＭＳ Ｐゴシック" w:hAnsi="ＭＳ Ｐゴシック" w:cs="ＭＳ Ｐゴシック" w:hint="eastAsia"/>
+                <w:rFonts w:ascii="ＭＳ Ｐゴシック" w:eastAsia="ＭＳ Ｐゴシック" w:hAnsi="ＭＳ Ｐゴシック" w:cs="ＭＳ Ｐゴシック"/>
                 <w:color w:val="000000"/>
                 <w:kern w:val="0"/>
                 <w:sz w:val="22"/>
@@ -1559,18 +1628,18 @@
             <w:pPr>
               <w:widowControl/>
               <w:rPr>
-                <w:rFonts w:ascii="ＭＳ Ｐゴシック" w:eastAsia="ＭＳ Ｐゴシック" w:hAnsi="ＭＳ Ｐゴシック" w:cs="ＭＳ Ｐゴシック" w:hint="eastAsia"/>
-                <w:color w:val="000000"/>
-                <w:kern w:val="0"/>
-                <w:sz w:val="22"/>
-              </w:rPr>
-            </w:pPr>
-          </w:p>
-          <w:p>
-            <w:pPr>
-              <w:widowControl/>
-              <w:rPr>
-                <w:rFonts w:ascii="ＭＳ Ｐゴシック" w:eastAsia="ＭＳ Ｐゴシック" w:hAnsi="ＭＳ Ｐゴシック" w:cs="ＭＳ Ｐゴシック" w:hint="eastAsia"/>
+                <w:rFonts w:ascii="ＭＳ Ｐゴシック" w:eastAsia="ＭＳ Ｐゴシック" w:hAnsi="ＭＳ Ｐゴシック" w:cs="ＭＳ Ｐゴシック"/>
+                <w:color w:val="000000"/>
+                <w:kern w:val="0"/>
+                <w:sz w:val="22"/>
+              </w:rPr>
+            </w:pPr>
+          </w:p>
+          <w:p>
+            <w:pPr>
+              <w:widowControl/>
+              <w:rPr>
+                <w:rFonts w:ascii="ＭＳ Ｐゴシック" w:eastAsia="ＭＳ Ｐゴシック" w:hAnsi="ＭＳ Ｐゴシック" w:cs="ＭＳ Ｐゴシック"/>
                 <w:color w:val="000000"/>
                 <w:kern w:val="0"/>
                 <w:sz w:val="22"/>
@@ -1599,7 +1668,7 @@
             <w:pPr>
               <w:widowControl/>
               <w:rPr>
-                <w:rFonts w:ascii="ＭＳ Ｐゴシック" w:eastAsia="ＭＳ Ｐゴシック" w:hAnsi="ＭＳ Ｐゴシック" w:cs="ＭＳ Ｐゴシック" w:hint="eastAsia"/>
+                <w:rFonts w:ascii="ＭＳ Ｐゴシック" w:eastAsia="ＭＳ Ｐゴシック" w:hAnsi="ＭＳ Ｐゴシック" w:cs="ＭＳ Ｐゴシック"/>
                 <w:color w:val="000000"/>
                 <w:kern w:val="0"/>
                 <w:sz w:val="22"/>
@@ -1619,7 +1688,7 @@
             <w:pPr>
               <w:widowControl/>
               <w:rPr>
-                <w:rFonts w:ascii="ＭＳ Ｐゴシック" w:eastAsia="ＭＳ Ｐゴシック" w:hAnsi="ＭＳ Ｐゴシック" w:cs="ＭＳ Ｐゴシック" w:hint="eastAsia"/>
+                <w:rFonts w:ascii="ＭＳ Ｐゴシック" w:eastAsia="ＭＳ Ｐゴシック" w:hAnsi="ＭＳ Ｐゴシック" w:cs="ＭＳ Ｐゴシック"/>
                 <w:color w:val="000000"/>
                 <w:kern w:val="0"/>
                 <w:sz w:val="22"/>
@@ -1640,18 +1709,18 @@
             <w:pPr>
               <w:widowControl/>
               <w:rPr>
-                <w:rFonts w:ascii="ＭＳ Ｐゴシック" w:eastAsia="ＭＳ Ｐゴシック" w:hAnsi="ＭＳ Ｐゴシック" w:cs="ＭＳ Ｐゴシック" w:hint="eastAsia"/>
-                <w:color w:val="000000"/>
-                <w:kern w:val="0"/>
-                <w:sz w:val="22"/>
-              </w:rPr>
-            </w:pPr>
-          </w:p>
-          <w:p>
-            <w:pPr>
-              <w:widowControl/>
-              <w:rPr>
-                <w:rFonts w:ascii="ＭＳ Ｐゴシック" w:eastAsia="ＭＳ Ｐゴシック" w:hAnsi="ＭＳ Ｐゴシック" w:cs="ＭＳ Ｐゴシック" w:hint="eastAsia"/>
+                <w:rFonts w:ascii="ＭＳ Ｐゴシック" w:eastAsia="ＭＳ Ｐゴシック" w:hAnsi="ＭＳ Ｐゴシック" w:cs="ＭＳ Ｐゴシック"/>
+                <w:color w:val="000000"/>
+                <w:kern w:val="0"/>
+                <w:sz w:val="22"/>
+              </w:rPr>
+            </w:pPr>
+          </w:p>
+          <w:p>
+            <w:pPr>
+              <w:widowControl/>
+              <w:rPr>
+                <w:rFonts w:ascii="ＭＳ Ｐゴシック" w:eastAsia="ＭＳ Ｐゴシック" w:hAnsi="ＭＳ Ｐゴシック" w:cs="ＭＳ Ｐゴシック"/>
                 <w:color w:val="000000"/>
                 <w:kern w:val="0"/>
                 <w:sz w:val="22"/>
@@ -1680,7 +1749,7 @@
             <w:pPr>
               <w:widowControl/>
               <w:rPr>
-                <w:rFonts w:ascii="ＭＳ Ｐゴシック" w:eastAsia="ＭＳ Ｐゴシック" w:hAnsi="ＭＳ Ｐゴシック" w:cs="ＭＳ Ｐゴシック" w:hint="eastAsia"/>
+                <w:rFonts w:ascii="ＭＳ Ｐゴシック" w:eastAsia="ＭＳ Ｐゴシック" w:hAnsi="ＭＳ Ｐゴシック" w:cs="ＭＳ Ｐゴシック"/>
                 <w:color w:val="000000"/>
                 <w:kern w:val="0"/>
                 <w:sz w:val="22"/>
@@ -1700,7 +1769,7 @@
             <w:pPr>
               <w:widowControl/>
               <w:rPr>
-                <w:rFonts w:ascii="ＭＳ Ｐゴシック" w:eastAsia="ＭＳ Ｐゴシック" w:hAnsi="ＭＳ Ｐゴシック" w:cs="ＭＳ Ｐゴシック" w:hint="eastAsia"/>
+                <w:rFonts w:ascii="ＭＳ Ｐゴシック" w:eastAsia="ＭＳ Ｐゴシック" w:hAnsi="ＭＳ Ｐゴシック" w:cs="ＭＳ Ｐゴシック"/>
                 <w:color w:val="000000"/>
                 <w:kern w:val="0"/>
                 <w:sz w:val="22"/>
@@ -1738,7 +1807,7 @@
             <w:pPr>
               <w:widowControl/>
               <w:rPr>
-                <w:rFonts w:ascii="ＭＳ Ｐゴシック" w:eastAsia="ＭＳ Ｐゴシック" w:hAnsi="ＭＳ Ｐゴシック" w:cs="ＭＳ Ｐゴシック" w:hint="eastAsia"/>
+                <w:rFonts w:ascii="ＭＳ Ｐゴシック" w:eastAsia="ＭＳ Ｐゴシック" w:hAnsi="ＭＳ Ｐゴシック" w:cs="ＭＳ Ｐゴシック"/>
                 <w:color w:val="000000"/>
                 <w:kern w:val="0"/>
                 <w:sz w:val="22"/>
@@ -1758,7 +1827,7 @@
             <w:pPr>
               <w:widowControl/>
               <w:rPr>
-                <w:rFonts w:ascii="ＭＳ Ｐゴシック" w:eastAsia="ＭＳ Ｐゴシック" w:hAnsi="ＭＳ Ｐゴシック" w:cs="ＭＳ Ｐゴシック" w:hint="eastAsia"/>
+                <w:rFonts w:ascii="ＭＳ Ｐゴシック" w:eastAsia="ＭＳ Ｐゴシック" w:hAnsi="ＭＳ Ｐゴシック" w:cs="ＭＳ Ｐゴシック"/>
                 <w:color w:val="000000"/>
                 <w:kern w:val="0"/>
                 <w:sz w:val="22"/>
@@ -1778,7 +1847,7 @@
             <w:pPr>
               <w:widowControl/>
               <w:rPr>
-                <w:rFonts w:ascii="ＭＳ Ｐゴシック" w:eastAsia="ＭＳ Ｐゴシック" w:hAnsi="ＭＳ Ｐゴシック" w:cs="ＭＳ Ｐゴシック" w:hint="eastAsia"/>
+                <w:rFonts w:ascii="ＭＳ Ｐゴシック" w:eastAsia="ＭＳ Ｐゴシック" w:hAnsi="ＭＳ Ｐゴシック" w:cs="ＭＳ Ｐゴシック"/>
                 <w:color w:val="000000"/>
                 <w:kern w:val="0"/>
                 <w:sz w:val="22"/>
@@ -1816,7 +1885,7 @@
             <w:pPr>
               <w:widowControl/>
               <w:rPr>
-                <w:rFonts w:ascii="ＭＳ Ｐゴシック" w:eastAsia="ＭＳ Ｐゴシック" w:hAnsi="ＭＳ Ｐゴシック" w:cs="ＭＳ Ｐゴシック" w:hint="eastAsia"/>
+                <w:rFonts w:ascii="ＭＳ Ｐゴシック" w:eastAsia="ＭＳ Ｐゴシック" w:hAnsi="ＭＳ Ｐゴシック" w:cs="ＭＳ Ｐゴシック"/>
                 <w:color w:val="000000"/>
                 <w:kern w:val="0"/>
                 <w:sz w:val="22"/>
@@ -1836,18 +1905,18 @@
             <w:pPr>
               <w:widowControl/>
               <w:rPr>
-                <w:rFonts w:ascii="ＭＳ Ｐゴシック" w:eastAsia="ＭＳ Ｐゴシック" w:hAnsi="ＭＳ Ｐゴシック" w:cs="ＭＳ Ｐゴシック" w:hint="eastAsia"/>
-                <w:color w:val="000000"/>
-                <w:kern w:val="0"/>
-                <w:sz w:val="22"/>
-              </w:rPr>
-            </w:pPr>
-          </w:p>
-          <w:p>
-            <w:pPr>
-              <w:widowControl/>
-              <w:rPr>
-                <w:rFonts w:ascii="ＭＳ Ｐゴシック" w:eastAsia="ＭＳ Ｐゴシック" w:hAnsi="ＭＳ Ｐゴシック" w:cs="ＭＳ Ｐゴシック" w:hint="eastAsia"/>
+                <w:rFonts w:ascii="ＭＳ Ｐゴシック" w:eastAsia="ＭＳ Ｐゴシック" w:hAnsi="ＭＳ Ｐゴシック" w:cs="ＭＳ Ｐゴシック"/>
+                <w:color w:val="000000"/>
+                <w:kern w:val="0"/>
+                <w:sz w:val="22"/>
+              </w:rPr>
+            </w:pPr>
+          </w:p>
+          <w:p>
+            <w:pPr>
+              <w:widowControl/>
+              <w:rPr>
+                <w:rFonts w:ascii="ＭＳ Ｐゴシック" w:eastAsia="ＭＳ Ｐゴシック" w:hAnsi="ＭＳ Ｐゴシック" w:cs="ＭＳ Ｐゴシック"/>
                 <w:color w:val="000000"/>
                 <w:kern w:val="0"/>
                 <w:sz w:val="22"/>
@@ -1876,7 +1945,7 @@
             <w:pPr>
               <w:widowControl/>
               <w:rPr>
-                <w:rFonts w:ascii="ＭＳ Ｐゴシック" w:eastAsia="ＭＳ Ｐゴシック" w:hAnsi="ＭＳ Ｐゴシック" w:cs="ＭＳ Ｐゴシック" w:hint="eastAsia"/>
+                <w:rFonts w:ascii="ＭＳ Ｐゴシック" w:eastAsia="ＭＳ Ｐゴシック" w:hAnsi="ＭＳ Ｐゴシック" w:cs="ＭＳ Ｐゴシック"/>
                 <w:color w:val="000000"/>
                 <w:kern w:val="0"/>
                 <w:sz w:val="22"/>
@@ -1896,7 +1965,7 @@
             <w:pPr>
               <w:widowControl/>
               <w:rPr>
-                <w:rFonts w:ascii="ＭＳ Ｐゴシック" w:eastAsia="ＭＳ Ｐゴシック" w:hAnsi="ＭＳ Ｐゴシック" w:cs="ＭＳ Ｐゴシック" w:hint="eastAsia"/>
+                <w:rFonts w:ascii="ＭＳ Ｐゴシック" w:eastAsia="ＭＳ Ｐゴシック" w:hAnsi="ＭＳ Ｐゴシック" w:cs="ＭＳ Ｐゴシック"/>
                 <w:color w:val="000000"/>
                 <w:kern w:val="0"/>
                 <w:sz w:val="22"/>
@@ -1916,7 +1985,7 @@
             <w:pPr>
               <w:widowControl/>
               <w:rPr>
-                <w:rFonts w:ascii="ＭＳ Ｐゴシック" w:eastAsia="ＭＳ Ｐゴシック" w:hAnsi="ＭＳ Ｐゴシック" w:cs="ＭＳ Ｐゴシック" w:hint="eastAsia"/>
+                <w:rFonts w:ascii="ＭＳ Ｐゴシック" w:eastAsia="ＭＳ Ｐゴシック" w:hAnsi="ＭＳ Ｐゴシック" w:cs="ＭＳ Ｐゴシック"/>
                 <w:color w:val="000000"/>
                 <w:kern w:val="0"/>
                 <w:sz w:val="22"/>
@@ -1936,11 +2005,11 @@
       </w:tr>
       <w:tr>
         <w:trPr>
-          <w:trHeight w:val="1556"/>
+          <w:trHeight w:val="780"/>
         </w:trPr>
         <w:tc>
           <w:tcPr>
-            <w:tcW w:w="1080" w:type="dxa"/>
+            <w:tcW w:w="1291" w:type="dxa"/>
             <w:tcBorders>
               <w:top w:val="nil"/>
               <w:left w:val="nil"/>
@@ -1955,17 +2024,27 @@
               <w:widowControl/>
               <w:jc w:val="left"/>
               <w:rPr>
-                <w:rFonts w:ascii="ＭＳ Ｐゴシック" w:eastAsia="ＭＳ Ｐゴシック" w:hAnsi="ＭＳ Ｐゴシック" w:cs="ＭＳ Ｐゴシック" w:hint="eastAsia"/>
-                <w:color w:val="000000"/>
-                <w:kern w:val="0"/>
-                <w:sz w:val="22"/>
-              </w:rPr>
-            </w:pPr>
+                <w:rFonts w:ascii="ＭＳ Ｐゴシック" w:eastAsia="ＭＳ Ｐゴシック" w:hAnsi="ＭＳ Ｐゴシック" w:cs="ＭＳ Ｐゴシック"/>
+                <w:color w:val="000000"/>
+                <w:kern w:val="0"/>
+                <w:sz w:val="22"/>
+              </w:rPr>
+            </w:pPr>
+            <w:r>
+              <w:rPr>
+                <w:rFonts w:ascii="ＭＳ Ｐゴシック" w:eastAsia="ＭＳ Ｐゴシック" w:hAnsi="ＭＳ Ｐゴシック" w:cs="ＭＳ Ｐゴシック" w:hint="eastAsia"/>
+                <w:color w:val="000000"/>
+                <w:kern w:val="0"/>
+                <w:sz w:val="22"/>
+              </w:rPr>
+              <w:lastRenderedPageBreak/>
+              <w:t>1/12/2010</w:t>
+            </w:r>
           </w:p>
         </w:tc>
         <w:tc>
           <w:tcPr>
-            <w:tcW w:w="8858" w:type="dxa"/>
+            <w:tcW w:w="8745" w:type="dxa"/>
             <w:tcBorders>
               <w:top w:val="nil"/>
               <w:left w:val="nil"/>
@@ -1974,6 +2053,882 @@
             </w:tcBorders>
             <w:shd w:val="clear" w:color="auto" w:fill="auto"/>
           </w:tcPr>
+          <w:p>
+            <w:pPr>
+              <w:widowControl/>
+              <w:rPr>
+                <w:rFonts w:ascii="ＭＳ Ｐゴシック" w:eastAsia="ＭＳ Ｐゴシック" w:hAnsi="ＭＳ Ｐゴシック" w:cs="ＭＳ Ｐゴシック"/>
+                <w:color w:val="000000"/>
+                <w:kern w:val="0"/>
+                <w:sz w:val="22"/>
+              </w:rPr>
+            </w:pPr>
+            <w:r>
+              <w:rPr>
+                <w:rFonts w:ascii="ＭＳ Ｐゴシック" w:eastAsia="ＭＳ Ｐゴシック" w:hAnsi="ＭＳ Ｐゴシック" w:cs="ＭＳ Ｐゴシック" w:hint="eastAsia"/>
+                <w:color w:val="000000"/>
+                <w:kern w:val="0"/>
+                <w:sz w:val="22"/>
+              </w:rPr>
+              <w:t xml:space="preserve">Cancelled due to </w:t>
+            </w:r>
+            <w:r>
+              <w:rPr>
+                <w:rFonts w:ascii="ＭＳ Ｐゴシック" w:eastAsia="ＭＳ Ｐゴシック" w:hAnsi="ＭＳ Ｐゴシック" w:cs="ＭＳ Ｐゴシック"/>
+                <w:color w:val="000000"/>
+                <w:kern w:val="0"/>
+                <w:sz w:val="22"/>
+              </w:rPr>
+              <w:t>absences</w:t>
+            </w:r>
+          </w:p>
+        </w:tc>
+      </w:tr>
+      <w:tr>
+        <w:trPr>
+          <w:trHeight w:val="1556"/>
+        </w:trPr>
+        <w:tc>
+          <w:tcPr>
+            <w:tcW w:w="1291" w:type="dxa"/>
+            <w:tcBorders>
+              <w:top w:val="nil"/>
+              <w:left w:val="nil"/>
+              <w:bottom w:val="nil"/>
+              <w:right w:val="nil"/>
+            </w:tcBorders>
+            <w:shd w:val="clear" w:color="auto" w:fill="auto"/>
+            <w:noWrap/>
+          </w:tcPr>
+          <w:p>
+            <w:pPr>
+              <w:widowControl/>
+              <w:jc w:val="left"/>
+              <w:rPr>
+                <w:rFonts w:ascii="ＭＳ Ｐゴシック" w:eastAsia="ＭＳ Ｐゴシック" w:hAnsi="ＭＳ Ｐゴシック" w:cs="ＭＳ Ｐゴシック" w:hint="eastAsia"/>
+                <w:color w:val="000000"/>
+                <w:kern w:val="0"/>
+                <w:sz w:val="22"/>
+              </w:rPr>
+            </w:pPr>
+            <w:r>
+              <w:rPr>
+                <w:rFonts w:ascii="ＭＳ Ｐゴシック" w:eastAsia="ＭＳ Ｐゴシック" w:hAnsi="ＭＳ Ｐゴシック" w:cs="ＭＳ Ｐゴシック" w:hint="eastAsia"/>
+                <w:color w:val="000000"/>
+                <w:kern w:val="0"/>
+                <w:sz w:val="22"/>
+              </w:rPr>
+              <w:t>1/14/2010</w:t>
+            </w:r>
+          </w:p>
+        </w:tc>
+        <w:tc>
+          <w:tcPr>
+            <w:tcW w:w="8745" w:type="dxa"/>
+            <w:tcBorders>
+              <w:top w:val="nil"/>
+              <w:left w:val="nil"/>
+              <w:bottom w:val="nil"/>
+              <w:right w:val="nil"/>
+            </w:tcBorders>
+            <w:shd w:val="clear" w:color="auto" w:fill="auto"/>
+          </w:tcPr>
+          <w:p>
+            <w:pPr>
+              <w:widowControl/>
+              <w:rPr>
+                <w:rFonts w:ascii="ＭＳ Ｐゴシック" w:eastAsia="ＭＳ Ｐゴシック" w:hAnsi="ＭＳ Ｐゴシック" w:cs="ＭＳ Ｐゴシック" w:hint="eastAsia"/>
+                <w:color w:val="000000"/>
+                <w:kern w:val="0"/>
+                <w:sz w:val="22"/>
+              </w:rPr>
+            </w:pPr>
+            <w:r>
+              <w:rPr>
+                <w:rFonts w:ascii="ＭＳ Ｐゴシック" w:eastAsia="ＭＳ Ｐゴシック" w:hAnsi="ＭＳ Ｐゴシック" w:cs="ＭＳ Ｐゴシック" w:hint="eastAsia"/>
+                <w:color w:val="000000"/>
+                <w:kern w:val="0"/>
+                <w:sz w:val="22"/>
+              </w:rPr>
+              <w:t>-went over the geometry of the links to derive a useable function</w:t>
+            </w:r>
+          </w:p>
+          <w:p>
+            <w:pPr>
+              <w:widowControl/>
+              <w:rPr>
+                <w:rFonts w:ascii="ＭＳ Ｐゴシック" w:eastAsia="ＭＳ Ｐゴシック" w:hAnsi="ＭＳ Ｐゴシック" w:cs="ＭＳ Ｐゴシック" w:hint="eastAsia"/>
+                <w:color w:val="000000"/>
+                <w:kern w:val="0"/>
+                <w:sz w:val="22"/>
+              </w:rPr>
+            </w:pPr>
+            <w:r>
+              <w:rPr>
+                <w:rFonts w:ascii="ＭＳ Ｐゴシック" w:eastAsia="ＭＳ Ｐゴシック" w:hAnsi="ＭＳ Ｐゴシック" w:cs="ＭＳ Ｐゴシック" w:hint="eastAsia"/>
+                <w:color w:val="000000"/>
+                <w:kern w:val="0"/>
+                <w:sz w:val="22"/>
+              </w:rPr>
+              <w:t>-created a list of items to do for the following week</w:t>
+            </w:r>
+          </w:p>
+          <w:p>
+            <w:pPr>
+              <w:widowControl/>
+              <w:rPr>
+                <w:rFonts w:ascii="ＭＳ Ｐゴシック" w:eastAsia="ＭＳ Ｐゴシック" w:hAnsi="ＭＳ Ｐゴシック" w:cs="ＭＳ Ｐゴシック"/>
+                <w:color w:val="000000"/>
+                <w:kern w:val="0"/>
+                <w:sz w:val="22"/>
+              </w:rPr>
+            </w:pPr>
+            <w:r>
+              <w:rPr>
+                <w:rFonts w:ascii="ＭＳ Ｐゴシック" w:eastAsia="ＭＳ Ｐゴシック" w:hAnsi="ＭＳ Ｐゴシック" w:cs="ＭＳ Ｐゴシック"/>
+                <w:color w:val="000000"/>
+                <w:kern w:val="0"/>
+                <w:sz w:val="22"/>
+              </w:rPr>
+              <w:t>David</w:t>
+            </w:r>
+          </w:p>
+          <w:p>
+            <w:pPr>
+              <w:widowControl/>
+              <w:rPr>
+                <w:rFonts w:ascii="ＭＳ Ｐゴシック" w:eastAsia="ＭＳ Ｐゴシック" w:hAnsi="ＭＳ Ｐゴシック" w:cs="ＭＳ Ｐゴシック"/>
+                <w:color w:val="000000"/>
+                <w:kern w:val="0"/>
+                <w:sz w:val="22"/>
+              </w:rPr>
+            </w:pPr>
+            <w:r>
+              <w:rPr>
+                <w:rFonts w:ascii="ＭＳ Ｐゴシック" w:eastAsia="ＭＳ Ｐゴシック" w:hAnsi="ＭＳ Ｐゴシック" w:cs="ＭＳ Ｐゴシック"/>
+                <w:color w:val="000000"/>
+                <w:kern w:val="0"/>
+                <w:sz w:val="22"/>
+              </w:rPr>
+              <w:t xml:space="preserve">    * contact Abe what he wants for the models</w:t>
+            </w:r>
+          </w:p>
+          <w:p>
+            <w:pPr>
+              <w:widowControl/>
+              <w:rPr>
+                <w:rFonts w:ascii="ＭＳ Ｐゴシック" w:eastAsia="ＭＳ Ｐゴシック" w:hAnsi="ＭＳ Ｐゴシック" w:cs="ＭＳ Ｐゴシック"/>
+                <w:color w:val="000000"/>
+                <w:kern w:val="0"/>
+                <w:sz w:val="22"/>
+              </w:rPr>
+            </w:pPr>
+            <w:r>
+              <w:rPr>
+                <w:rFonts w:ascii="ＭＳ Ｐゴシック" w:eastAsia="ＭＳ Ｐゴシック" w:hAnsi="ＭＳ Ｐゴシック" w:cs="ＭＳ Ｐゴシック"/>
+                <w:color w:val="000000"/>
+                <w:kern w:val="0"/>
+                <w:sz w:val="22"/>
+              </w:rPr>
+              <w:t xml:space="preserve">    * fix </w:t>
+            </w:r>
+            <w:proofErr w:type="spellStart"/>
+            <w:r>
+              <w:rPr>
+                <w:rFonts w:ascii="ＭＳ Ｐゴシック" w:eastAsia="ＭＳ Ｐゴシック" w:hAnsi="ＭＳ Ｐゴシック" w:cs="ＭＳ Ｐゴシック"/>
+                <w:color w:val="000000"/>
+                <w:kern w:val="0"/>
+                <w:sz w:val="22"/>
+              </w:rPr>
+              <w:t>matlab</w:t>
+            </w:r>
+            <w:proofErr w:type="spellEnd"/>
+          </w:p>
+          <w:p>
+            <w:pPr>
+              <w:widowControl/>
+              <w:rPr>
+                <w:rFonts w:ascii="ＭＳ Ｐゴシック" w:eastAsia="ＭＳ Ｐゴシック" w:hAnsi="ＭＳ Ｐゴシック" w:cs="ＭＳ Ｐゴシック"/>
+                <w:color w:val="000000"/>
+                <w:kern w:val="0"/>
+                <w:sz w:val="22"/>
+              </w:rPr>
+            </w:pPr>
+            <w:r>
+              <w:rPr>
+                <w:rFonts w:ascii="ＭＳ Ｐゴシック" w:eastAsia="ＭＳ Ｐゴシック" w:hAnsi="ＭＳ Ｐゴシック" w:cs="ＭＳ Ｐゴシック"/>
+                <w:color w:val="000000"/>
+                <w:kern w:val="0"/>
+                <w:sz w:val="22"/>
+              </w:rPr>
+              <w:t xml:space="preserve">    * block diagram, pseudo code draft</w:t>
+            </w:r>
+          </w:p>
+          <w:p>
+            <w:pPr>
+              <w:widowControl/>
+              <w:rPr>
+                <w:rFonts w:ascii="ＭＳ Ｐゴシック" w:eastAsia="ＭＳ Ｐゴシック" w:hAnsi="ＭＳ Ｐゴシック" w:cs="ＭＳ Ｐゴシック"/>
+                <w:color w:val="000000"/>
+                <w:kern w:val="0"/>
+                <w:sz w:val="22"/>
+              </w:rPr>
+            </w:pPr>
+            <w:r>
+              <w:rPr>
+                <w:rFonts w:ascii="ＭＳ Ｐゴシック" w:eastAsia="ＭＳ Ｐゴシック" w:hAnsi="ＭＳ Ｐゴシック" w:cs="ＭＳ Ｐゴシック"/>
+                <w:color w:val="000000"/>
+                <w:kern w:val="0"/>
+                <w:sz w:val="22"/>
+              </w:rPr>
+              <w:t xml:space="preserve">    * structural analysis (let </w:t>
+            </w:r>
+            <w:proofErr w:type="spellStart"/>
+            <w:r>
+              <w:rPr>
+                <w:rFonts w:ascii="ＭＳ Ｐゴシック" w:eastAsia="ＭＳ Ｐゴシック" w:hAnsi="ＭＳ Ｐゴシック" w:cs="ＭＳ Ｐゴシック"/>
+                <w:color w:val="000000"/>
+                <w:kern w:val="0"/>
+                <w:sz w:val="22"/>
+              </w:rPr>
+              <w:t>Nich</w:t>
+            </w:r>
+            <w:proofErr w:type="spellEnd"/>
+            <w:r>
+              <w:rPr>
+                <w:rFonts w:ascii="ＭＳ Ｐゴシック" w:eastAsia="ＭＳ Ｐゴシック" w:hAnsi="ＭＳ Ｐゴシック" w:cs="ＭＳ Ｐゴシック"/>
+                <w:color w:val="000000"/>
+                <w:kern w:val="0"/>
+                <w:sz w:val="22"/>
+              </w:rPr>
+              <w:t xml:space="preserve"> know what he needs to do)</w:t>
+            </w:r>
+          </w:p>
+          <w:p>
+            <w:pPr>
+              <w:widowControl/>
+              <w:rPr>
+                <w:rFonts w:ascii="ＭＳ Ｐゴシック" w:eastAsia="ＭＳ Ｐゴシック" w:hAnsi="ＭＳ Ｐゴシック" w:cs="ＭＳ Ｐゴシック"/>
+                <w:color w:val="000000"/>
+                <w:kern w:val="0"/>
+                <w:sz w:val="22"/>
+              </w:rPr>
+            </w:pPr>
+            <w:r>
+              <w:rPr>
+                <w:rFonts w:ascii="ＭＳ Ｐゴシック" w:eastAsia="ＭＳ Ｐゴシック" w:hAnsi="ＭＳ Ｐゴシック" w:cs="ＭＳ Ｐゴシック"/>
+                <w:color w:val="000000"/>
+                <w:kern w:val="0"/>
+                <w:sz w:val="22"/>
+              </w:rPr>
+              <w:t>Davy</w:t>
+            </w:r>
+          </w:p>
+          <w:p>
+            <w:pPr>
+              <w:widowControl/>
+              <w:rPr>
+                <w:rFonts w:ascii="ＭＳ Ｐゴシック" w:eastAsia="ＭＳ Ｐゴシック" w:hAnsi="ＭＳ Ｐゴシック" w:cs="ＭＳ Ｐゴシック"/>
+                <w:color w:val="000000"/>
+                <w:kern w:val="0"/>
+                <w:sz w:val="22"/>
+              </w:rPr>
+            </w:pPr>
+            <w:r>
+              <w:rPr>
+                <w:rFonts w:ascii="ＭＳ Ｐゴシック" w:eastAsia="ＭＳ Ｐゴシック" w:hAnsi="ＭＳ Ｐゴシック" w:cs="ＭＳ Ｐゴシック"/>
+                <w:color w:val="000000"/>
+                <w:kern w:val="0"/>
+                <w:sz w:val="22"/>
+              </w:rPr>
+              <w:t xml:space="preserve">    * pseudo code</w:t>
+            </w:r>
+          </w:p>
+          <w:p>
+            <w:pPr>
+              <w:widowControl/>
+              <w:rPr>
+                <w:rFonts w:ascii="ＭＳ Ｐゴシック" w:eastAsia="ＭＳ Ｐゴシック" w:hAnsi="ＭＳ Ｐゴシック" w:cs="ＭＳ Ｐゴシック"/>
+                <w:color w:val="000000"/>
+                <w:kern w:val="0"/>
+                <w:sz w:val="22"/>
+              </w:rPr>
+            </w:pPr>
+            <w:r>
+              <w:rPr>
+                <w:rFonts w:ascii="ＭＳ Ｐゴシック" w:eastAsia="ＭＳ Ｐゴシック" w:hAnsi="ＭＳ Ｐゴシック" w:cs="ＭＳ Ｐゴシック"/>
+                <w:color w:val="000000"/>
+                <w:kern w:val="0"/>
+                <w:sz w:val="22"/>
+              </w:rPr>
+              <w:t xml:space="preserve">    * cost/benefit analysis of microcontrollers</w:t>
+            </w:r>
+          </w:p>
+          <w:p>
+            <w:pPr>
+              <w:widowControl/>
+              <w:rPr>
+                <w:rFonts w:ascii="ＭＳ Ｐゴシック" w:eastAsia="ＭＳ Ｐゴシック" w:hAnsi="ＭＳ Ｐゴシック" w:cs="ＭＳ Ｐゴシック"/>
+                <w:color w:val="000000"/>
+                <w:kern w:val="0"/>
+                <w:sz w:val="22"/>
+              </w:rPr>
+            </w:pPr>
+            <w:r>
+              <w:rPr>
+                <w:rFonts w:ascii="ＭＳ Ｐゴシック" w:eastAsia="ＭＳ Ｐゴシック" w:hAnsi="ＭＳ Ｐゴシック" w:cs="ＭＳ Ｐゴシック"/>
+                <w:color w:val="000000"/>
+                <w:kern w:val="0"/>
+                <w:sz w:val="22"/>
+              </w:rPr>
+              <w:t>Erica</w:t>
+            </w:r>
+          </w:p>
+          <w:p>
+            <w:pPr>
+              <w:widowControl/>
+              <w:rPr>
+                <w:rFonts w:ascii="ＭＳ Ｐゴシック" w:eastAsia="ＭＳ Ｐゴシック" w:hAnsi="ＭＳ Ｐゴシック" w:cs="ＭＳ Ｐゴシック"/>
+                <w:color w:val="000000"/>
+                <w:kern w:val="0"/>
+                <w:sz w:val="22"/>
+              </w:rPr>
+            </w:pPr>
+            <w:r>
+              <w:rPr>
+                <w:rFonts w:ascii="ＭＳ Ｐゴシック" w:eastAsia="ＭＳ Ｐゴシック" w:hAnsi="ＭＳ Ｐゴシック" w:cs="ＭＳ Ｐゴシック"/>
+                <w:color w:val="000000"/>
+                <w:kern w:val="0"/>
+                <w:sz w:val="22"/>
+              </w:rPr>
+              <w:t xml:space="preserve">    * motor controller analysis (work with Abe, bug him until you get what you need)</w:t>
+            </w:r>
+          </w:p>
+          <w:p>
+            <w:pPr>
+              <w:widowControl/>
+              <w:rPr>
+                <w:rFonts w:ascii="ＭＳ Ｐゴシック" w:eastAsia="ＭＳ Ｐゴシック" w:hAnsi="ＭＳ Ｐゴシック" w:cs="ＭＳ Ｐゴシック"/>
+                <w:color w:val="000000"/>
+                <w:kern w:val="0"/>
+                <w:sz w:val="22"/>
+              </w:rPr>
+            </w:pPr>
+            <w:r>
+              <w:rPr>
+                <w:rFonts w:ascii="ＭＳ Ｐゴシック" w:eastAsia="ＭＳ Ｐゴシック" w:hAnsi="ＭＳ Ｐゴシック" w:cs="ＭＳ Ｐゴシック"/>
+                <w:color w:val="000000"/>
+                <w:kern w:val="0"/>
+                <w:sz w:val="22"/>
+              </w:rPr>
+              <w:t xml:space="preserve">    * contact </w:t>
+            </w:r>
+            <w:proofErr w:type="spellStart"/>
+            <w:r>
+              <w:rPr>
+                <w:rFonts w:ascii="ＭＳ Ｐゴシック" w:eastAsia="ＭＳ Ｐゴシック" w:hAnsi="ＭＳ Ｐゴシック" w:cs="ＭＳ Ｐゴシック"/>
+                <w:color w:val="000000"/>
+                <w:kern w:val="0"/>
+                <w:sz w:val="22"/>
+              </w:rPr>
+              <w:t>Plaskos</w:t>
+            </w:r>
+            <w:proofErr w:type="spellEnd"/>
+            <w:r>
+              <w:rPr>
+                <w:rFonts w:ascii="ＭＳ Ｐゴシック" w:eastAsia="ＭＳ Ｐゴシック" w:hAnsi="ＭＳ Ｐゴシック" w:cs="ＭＳ Ｐゴシック"/>
+                <w:color w:val="000000"/>
+                <w:kern w:val="0"/>
+                <w:sz w:val="22"/>
+              </w:rPr>
+              <w:t>/send CFP</w:t>
+            </w:r>
+          </w:p>
+          <w:p>
+            <w:pPr>
+              <w:widowControl/>
+              <w:rPr>
+                <w:rFonts w:ascii="ＭＳ Ｐゴシック" w:eastAsia="ＭＳ Ｐゴシック" w:hAnsi="ＭＳ Ｐゴシック" w:cs="ＭＳ Ｐゴシック"/>
+                <w:color w:val="000000"/>
+                <w:kern w:val="0"/>
+                <w:sz w:val="22"/>
+              </w:rPr>
+            </w:pPr>
+            <w:r>
+              <w:rPr>
+                <w:rFonts w:ascii="ＭＳ Ｐゴシック" w:eastAsia="ＭＳ Ｐゴシック" w:hAnsi="ＭＳ Ｐゴシック" w:cs="ＭＳ Ｐゴシック"/>
+                <w:color w:val="000000"/>
+                <w:kern w:val="0"/>
+                <w:sz w:val="22"/>
+              </w:rPr>
+              <w:t xml:space="preserve">    * find implant models</w:t>
+            </w:r>
+          </w:p>
+          <w:p>
+            <w:pPr>
+              <w:widowControl/>
+              <w:rPr>
+                <w:rFonts w:ascii="ＭＳ Ｐゴシック" w:eastAsia="ＭＳ Ｐゴシック" w:hAnsi="ＭＳ Ｐゴシック" w:cs="ＭＳ Ｐゴシック"/>
+                <w:color w:val="000000"/>
+                <w:kern w:val="0"/>
+                <w:sz w:val="22"/>
+              </w:rPr>
+            </w:pPr>
+            <w:proofErr w:type="spellStart"/>
+            <w:r>
+              <w:rPr>
+                <w:rFonts w:ascii="ＭＳ Ｐゴシック" w:eastAsia="ＭＳ Ｐゴシック" w:hAnsi="ＭＳ Ｐゴシック" w:cs="ＭＳ Ｐゴシック"/>
+                <w:color w:val="000000"/>
+                <w:kern w:val="0"/>
+                <w:sz w:val="22"/>
+              </w:rPr>
+              <w:t>Nich</w:t>
+            </w:r>
+            <w:proofErr w:type="spellEnd"/>
+          </w:p>
+          <w:p>
+            <w:pPr>
+              <w:widowControl/>
+              <w:rPr>
+                <w:rFonts w:ascii="ＭＳ Ｐゴシック" w:eastAsia="ＭＳ Ｐゴシック" w:hAnsi="ＭＳ Ｐゴシック" w:cs="ＭＳ Ｐゴシック"/>
+                <w:color w:val="000000"/>
+                <w:kern w:val="0"/>
+                <w:sz w:val="22"/>
+              </w:rPr>
+            </w:pPr>
+            <w:r>
+              <w:rPr>
+                <w:rFonts w:ascii="ＭＳ Ｐゴシック" w:eastAsia="ＭＳ Ｐゴシック" w:hAnsi="ＭＳ Ｐゴシック" w:cs="ＭＳ Ｐゴシック"/>
+                <w:color w:val="000000"/>
+                <w:kern w:val="0"/>
+                <w:sz w:val="22"/>
+              </w:rPr>
+              <w:t xml:space="preserve">    * gravity compensation analysis</w:t>
+            </w:r>
+          </w:p>
+          <w:p>
+            <w:pPr>
+              <w:widowControl/>
+              <w:rPr>
+                <w:rFonts w:ascii="ＭＳ Ｐゴシック" w:eastAsia="ＭＳ Ｐゴシック" w:hAnsi="ＭＳ Ｐゴシック" w:cs="ＭＳ Ｐゴシック"/>
+                <w:color w:val="000000"/>
+                <w:kern w:val="0"/>
+                <w:sz w:val="22"/>
+              </w:rPr>
+            </w:pPr>
+            <w:r>
+              <w:rPr>
+                <w:rFonts w:ascii="ＭＳ Ｐゴシック" w:eastAsia="ＭＳ Ｐゴシック" w:hAnsi="ＭＳ Ｐゴシック" w:cs="ＭＳ Ｐゴシック"/>
+                <w:color w:val="000000"/>
+                <w:kern w:val="0"/>
+                <w:sz w:val="22"/>
+              </w:rPr>
+              <w:t xml:space="preserve">    * structural analysis (Dave will let you know what to do, bug him if he doesn't)</w:t>
+            </w:r>
+          </w:p>
+          <w:p>
+            <w:pPr>
+              <w:widowControl/>
+              <w:rPr>
+                <w:rFonts w:ascii="ＭＳ Ｐゴシック" w:eastAsia="ＭＳ Ｐゴシック" w:hAnsi="ＭＳ Ｐゴシック" w:cs="ＭＳ Ｐゴシック"/>
+                <w:color w:val="000000"/>
+                <w:kern w:val="0"/>
+                <w:sz w:val="22"/>
+              </w:rPr>
+            </w:pPr>
+            <w:r>
+              <w:rPr>
+                <w:rFonts w:ascii="ＭＳ Ｐゴシック" w:eastAsia="ＭＳ Ｐゴシック" w:hAnsi="ＭＳ Ｐゴシック" w:cs="ＭＳ Ｐゴシック"/>
+                <w:color w:val="000000"/>
+                <w:kern w:val="0"/>
+                <w:sz w:val="22"/>
+              </w:rPr>
+              <w:t>Ibrahim</w:t>
+            </w:r>
+          </w:p>
+          <w:p>
+            <w:pPr>
+              <w:widowControl/>
+              <w:rPr>
+                <w:rFonts w:ascii="ＭＳ Ｐゴシック" w:eastAsia="ＭＳ Ｐゴシック" w:hAnsi="ＭＳ Ｐゴシック" w:cs="ＭＳ Ｐゴシック"/>
+                <w:color w:val="000000"/>
+                <w:kern w:val="0"/>
+                <w:sz w:val="22"/>
+              </w:rPr>
+            </w:pPr>
+            <w:r>
+              <w:rPr>
+                <w:rFonts w:ascii="ＭＳ Ｐゴシック" w:eastAsia="ＭＳ Ｐゴシック" w:hAnsi="ＭＳ Ｐゴシック" w:cs="ＭＳ Ｐゴシック"/>
+                <w:color w:val="000000"/>
+                <w:kern w:val="0"/>
+                <w:sz w:val="22"/>
+              </w:rPr>
+              <w:t xml:space="preserve">    * work with Erica on motor controllers (give her requirements, specs, etc)</w:t>
+            </w:r>
+          </w:p>
+          <w:p>
+            <w:pPr>
+              <w:widowControl/>
+              <w:rPr>
+                <w:rFonts w:ascii="ＭＳ Ｐゴシック" w:eastAsia="ＭＳ Ｐゴシック" w:hAnsi="ＭＳ Ｐゴシック" w:cs="ＭＳ Ｐゴシック"/>
+                <w:color w:val="000000"/>
+                <w:kern w:val="0"/>
+                <w:sz w:val="22"/>
+              </w:rPr>
+            </w:pPr>
+            <w:r>
+              <w:rPr>
+                <w:rFonts w:ascii="ＭＳ Ｐゴシック" w:eastAsia="ＭＳ Ｐゴシック" w:hAnsi="ＭＳ Ｐゴシック" w:cs="ＭＳ Ｐゴシック"/>
+                <w:color w:val="000000"/>
+                <w:kern w:val="0"/>
+                <w:sz w:val="22"/>
+              </w:rPr>
+              <w:t xml:space="preserve">    * motor analysis</w:t>
+            </w:r>
+          </w:p>
+          <w:p>
+            <w:pPr>
+              <w:widowControl/>
+              <w:rPr>
+                <w:rFonts w:ascii="ＭＳ Ｐゴシック" w:eastAsia="ＭＳ Ｐゴシック" w:hAnsi="ＭＳ Ｐゴシック" w:cs="ＭＳ Ｐゴシック" w:hint="eastAsia"/>
+                <w:color w:val="000000"/>
+                <w:kern w:val="0"/>
+                <w:sz w:val="22"/>
+              </w:rPr>
+            </w:pPr>
+            <w:r>
+              <w:rPr>
+                <w:rFonts w:ascii="ＭＳ Ｐゴシック" w:eastAsia="ＭＳ Ｐゴシック" w:hAnsi="ＭＳ Ｐゴシック" w:cs="ＭＳ Ｐゴシック"/>
+                <w:color w:val="000000"/>
+                <w:kern w:val="0"/>
+                <w:sz w:val="22"/>
+              </w:rPr>
+              <w:t xml:space="preserve">    * bearing analysis</w:t>
+            </w:r>
+          </w:p>
+        </w:tc>
+      </w:tr>
+      <w:tr>
+        <w:trPr>
+          <w:trHeight w:val="1556"/>
+        </w:trPr>
+        <w:tc>
+          <w:tcPr>
+            <w:tcW w:w="1291" w:type="dxa"/>
+            <w:tcBorders>
+              <w:top w:val="nil"/>
+              <w:left w:val="nil"/>
+              <w:bottom w:val="nil"/>
+              <w:right w:val="nil"/>
+            </w:tcBorders>
+            <w:shd w:val="clear" w:color="auto" w:fill="auto"/>
+            <w:noWrap/>
+          </w:tcPr>
+          <w:p>
+            <w:pPr>
+              <w:widowControl/>
+              <w:jc w:val="left"/>
+              <w:rPr>
+                <w:rFonts w:ascii="ＭＳ Ｐゴシック" w:eastAsia="ＭＳ Ｐゴシック" w:hAnsi="ＭＳ Ｐゴシック" w:cs="ＭＳ Ｐゴシック" w:hint="eastAsia"/>
+                <w:color w:val="000000"/>
+                <w:kern w:val="0"/>
+                <w:sz w:val="22"/>
+              </w:rPr>
+            </w:pPr>
+            <w:r>
+              <w:rPr>
+                <w:rFonts w:ascii="ＭＳ Ｐゴシック" w:eastAsia="ＭＳ Ｐゴシック" w:hAnsi="ＭＳ Ｐゴシック" w:cs="ＭＳ Ｐゴシック" w:hint="eastAsia"/>
+                <w:color w:val="000000"/>
+                <w:kern w:val="0"/>
+                <w:sz w:val="22"/>
+              </w:rPr>
+              <w:lastRenderedPageBreak/>
+              <w:t>1/19/2010</w:t>
+            </w:r>
+          </w:p>
+        </w:tc>
+        <w:tc>
+          <w:tcPr>
+            <w:tcW w:w="8745" w:type="dxa"/>
+            <w:tcBorders>
+              <w:top w:val="nil"/>
+              <w:left w:val="nil"/>
+              <w:bottom w:val="nil"/>
+              <w:right w:val="nil"/>
+            </w:tcBorders>
+            <w:shd w:val="clear" w:color="auto" w:fill="auto"/>
+          </w:tcPr>
+          <w:p>
+            <w:pPr>
+              <w:widowControl/>
+              <w:rPr>
+                <w:rFonts w:ascii="ＭＳ Ｐゴシック" w:eastAsia="ＭＳ Ｐゴシック" w:hAnsi="ＭＳ Ｐゴシック" w:cs="ＭＳ Ｐゴシック" w:hint="eastAsia"/>
+                <w:color w:val="000000"/>
+                <w:kern w:val="0"/>
+                <w:sz w:val="22"/>
+              </w:rPr>
+            </w:pPr>
+            <w:r>
+              <w:rPr>
+                <w:rFonts w:ascii="ＭＳ Ｐゴシック" w:eastAsia="ＭＳ Ｐゴシック" w:hAnsi="ＭＳ Ｐゴシック" w:cs="ＭＳ Ｐゴシック" w:hint="eastAsia"/>
+                <w:color w:val="000000"/>
+                <w:kern w:val="0"/>
+                <w:sz w:val="22"/>
+              </w:rPr>
+              <w:t>-went over status of CFP</w:t>
+            </w:r>
+          </w:p>
+          <w:p>
+            <w:pPr>
+              <w:widowControl/>
+              <w:rPr>
+                <w:rFonts w:ascii="ＭＳ Ｐゴシック" w:eastAsia="ＭＳ Ｐゴシック" w:hAnsi="ＭＳ Ｐゴシック" w:cs="ＭＳ Ｐゴシック" w:hint="eastAsia"/>
+                <w:color w:val="000000"/>
+                <w:kern w:val="0"/>
+                <w:sz w:val="22"/>
+              </w:rPr>
+            </w:pPr>
+            <w:r>
+              <w:rPr>
+                <w:rFonts w:ascii="ＭＳ Ｐゴシック" w:eastAsia="ＭＳ Ｐゴシック" w:hAnsi="ＭＳ Ｐゴシック" w:cs="ＭＳ Ｐゴシック" w:hint="eastAsia"/>
+                <w:color w:val="000000"/>
+                <w:kern w:val="0"/>
+                <w:sz w:val="22"/>
+              </w:rPr>
+              <w:t xml:space="preserve">  -</w:t>
+            </w:r>
+            <w:proofErr w:type="spellStart"/>
+            <w:r>
+              <w:rPr>
+                <w:rFonts w:ascii="ＭＳ Ｐゴシック" w:eastAsia="ＭＳ Ｐゴシック" w:hAnsi="ＭＳ Ｐゴシック" w:cs="ＭＳ Ｐゴシック" w:hint="eastAsia"/>
+                <w:color w:val="000000"/>
+                <w:kern w:val="0"/>
+                <w:sz w:val="22"/>
+              </w:rPr>
+              <w:t>Nich</w:t>
+            </w:r>
+            <w:proofErr w:type="spellEnd"/>
+            <w:r>
+              <w:rPr>
+                <w:rFonts w:ascii="ＭＳ Ｐゴシック" w:eastAsia="ＭＳ Ｐゴシック" w:hAnsi="ＭＳ Ｐゴシック" w:cs="ＭＳ Ｐゴシック" w:hint="eastAsia"/>
+                <w:color w:val="000000"/>
+                <w:kern w:val="0"/>
+                <w:sz w:val="22"/>
+              </w:rPr>
+              <w:t xml:space="preserve"> is finishing up</w:t>
+            </w:r>
+          </w:p>
+          <w:p>
+            <w:pPr>
+              <w:widowControl/>
+              <w:rPr>
+                <w:rFonts w:ascii="ＭＳ Ｐゴシック" w:eastAsia="ＭＳ Ｐゴシック" w:hAnsi="ＭＳ Ｐゴシック" w:cs="ＭＳ Ｐゴシック" w:hint="eastAsia"/>
+                <w:color w:val="000000"/>
+                <w:kern w:val="0"/>
+                <w:sz w:val="22"/>
+              </w:rPr>
+            </w:pPr>
+            <w:r>
+              <w:rPr>
+                <w:rFonts w:ascii="ＭＳ Ｐゴシック" w:eastAsia="ＭＳ Ｐゴシック" w:hAnsi="ＭＳ Ｐゴシック" w:cs="ＭＳ Ｐゴシック" w:hint="eastAsia"/>
+                <w:color w:val="000000"/>
+                <w:kern w:val="0"/>
+                <w:sz w:val="22"/>
+              </w:rPr>
+              <w:t xml:space="preserve">  -Erica will edit and compile</w:t>
+            </w:r>
+          </w:p>
+          <w:p>
+            <w:pPr>
+              <w:widowControl/>
+              <w:rPr>
+                <w:rFonts w:ascii="ＭＳ Ｐゴシック" w:eastAsia="ＭＳ Ｐゴシック" w:hAnsi="ＭＳ Ｐゴシック" w:cs="ＭＳ Ｐゴシック" w:hint="eastAsia"/>
+                <w:color w:val="000000"/>
+                <w:kern w:val="0"/>
+                <w:sz w:val="22"/>
+              </w:rPr>
+            </w:pPr>
+            <w:r>
+              <w:rPr>
+                <w:rFonts w:ascii="ＭＳ Ｐゴシック" w:eastAsia="ＭＳ Ｐゴシック" w:hAnsi="ＭＳ Ｐゴシック" w:cs="ＭＳ Ｐゴシック" w:hint="eastAsia"/>
+                <w:color w:val="000000"/>
+                <w:kern w:val="0"/>
+                <w:sz w:val="22"/>
+              </w:rPr>
+              <w:t>-discussed about the difficulties of TAR</w:t>
+            </w:r>
+          </w:p>
+          <w:p>
+            <w:pPr>
+              <w:widowControl/>
+              <w:rPr>
+                <w:rFonts w:ascii="ＭＳ Ｐゴシック" w:eastAsia="ＭＳ Ｐゴシック" w:hAnsi="ＭＳ Ｐゴシック" w:cs="ＭＳ Ｐゴシック" w:hint="eastAsia"/>
+                <w:color w:val="000000"/>
+                <w:kern w:val="0"/>
+                <w:sz w:val="22"/>
+              </w:rPr>
+            </w:pPr>
+            <w:r>
+              <w:rPr>
+                <w:rFonts w:ascii="ＭＳ Ｐゴシック" w:eastAsia="ＭＳ Ｐゴシック" w:hAnsi="ＭＳ Ｐゴシック" w:cs="ＭＳ Ｐゴシック" w:hint="eastAsia"/>
+                <w:color w:val="000000"/>
+                <w:kern w:val="0"/>
+                <w:sz w:val="22"/>
+              </w:rPr>
+              <w:t xml:space="preserve">  -Ibrahim needed more information on how to choose a motor</w:t>
+            </w:r>
+          </w:p>
+          <w:p>
+            <w:pPr>
+              <w:widowControl/>
+              <w:rPr>
+                <w:rFonts w:ascii="ＭＳ Ｐゴシック" w:eastAsia="ＭＳ Ｐゴシック" w:hAnsi="ＭＳ Ｐゴシック" w:cs="ＭＳ Ｐゴシック" w:hint="eastAsia"/>
+                <w:color w:val="000000"/>
+                <w:kern w:val="0"/>
+                <w:sz w:val="22"/>
+              </w:rPr>
+            </w:pPr>
+            <w:r>
+              <w:rPr>
+                <w:rFonts w:ascii="ＭＳ Ｐゴシック" w:eastAsia="ＭＳ Ｐゴシック" w:hAnsi="ＭＳ Ｐゴシック" w:cs="ＭＳ Ｐゴシック" w:hint="eastAsia"/>
+                <w:color w:val="000000"/>
+                <w:kern w:val="0"/>
+                <w:sz w:val="22"/>
+              </w:rPr>
+              <w:t xml:space="preserve">  -Davy needed more information on what to analyze for the electrical/software</w:t>
+            </w:r>
+          </w:p>
+          <w:p>
+            <w:pPr>
+              <w:widowControl/>
+              <w:rPr>
+                <w:rFonts w:ascii="ＭＳ Ｐゴシック" w:eastAsia="ＭＳ Ｐゴシック" w:hAnsi="ＭＳ Ｐゴシック" w:cs="ＭＳ Ｐゴシック" w:hint="eastAsia"/>
+                <w:color w:val="000000"/>
+                <w:kern w:val="0"/>
+                <w:sz w:val="22"/>
+              </w:rPr>
+            </w:pPr>
+            <w:r>
+              <w:rPr>
+                <w:rFonts w:ascii="ＭＳ Ｐゴシック" w:eastAsia="ＭＳ Ｐゴシック" w:hAnsi="ＭＳ Ｐゴシック" w:cs="ＭＳ Ｐゴシック" w:hint="eastAsia"/>
+                <w:color w:val="000000"/>
+                <w:kern w:val="0"/>
+                <w:sz w:val="22"/>
+              </w:rPr>
+              <w:t xml:space="preserve">  -Erica needed more instructions</w:t>
+            </w:r>
+          </w:p>
+          <w:p>
+            <w:pPr>
+              <w:widowControl/>
+              <w:rPr>
+                <w:rFonts w:ascii="ＭＳ Ｐゴシック" w:eastAsia="ＭＳ Ｐゴシック" w:hAnsi="ＭＳ Ｐゴシック" w:cs="ＭＳ Ｐゴシック" w:hint="eastAsia"/>
+                <w:color w:val="000000"/>
+                <w:kern w:val="0"/>
+                <w:sz w:val="22"/>
+              </w:rPr>
+            </w:pPr>
+            <w:r>
+              <w:rPr>
+                <w:rFonts w:ascii="ＭＳ Ｐゴシック" w:eastAsia="ＭＳ Ｐゴシック" w:hAnsi="ＭＳ Ｐゴシック" w:cs="ＭＳ Ｐゴシック" w:hint="eastAsia"/>
+                <w:color w:val="000000"/>
+                <w:kern w:val="0"/>
+                <w:sz w:val="22"/>
+              </w:rPr>
+              <w:t>-setup meeting Chris</w:t>
+            </w:r>
+          </w:p>
+          <w:p>
+            <w:pPr>
+              <w:widowControl/>
+              <w:rPr>
+                <w:rFonts w:ascii="ＭＳ Ｐゴシック" w:eastAsia="ＭＳ Ｐゴシック" w:hAnsi="ＭＳ Ｐゴシック" w:cs="ＭＳ Ｐゴシック" w:hint="eastAsia"/>
+                <w:color w:val="000000"/>
+                <w:kern w:val="0"/>
+                <w:sz w:val="22"/>
+              </w:rPr>
+            </w:pPr>
+            <w:r>
+              <w:rPr>
+                <w:rFonts w:ascii="ＭＳ Ｐゴシック" w:eastAsia="ＭＳ Ｐゴシック" w:hAnsi="ＭＳ Ｐゴシック" w:cs="ＭＳ Ｐゴシック" w:hint="eastAsia"/>
+                <w:color w:val="000000"/>
+                <w:kern w:val="0"/>
+                <w:sz w:val="22"/>
+              </w:rPr>
+              <w:t xml:space="preserve">  -Erica will follow-up</w:t>
+            </w:r>
+          </w:p>
+          <w:p>
+            <w:pPr>
+              <w:widowControl/>
+              <w:rPr>
+                <w:rFonts w:ascii="ＭＳ Ｐゴシック" w:eastAsia="ＭＳ Ｐゴシック" w:hAnsi="ＭＳ Ｐゴシック" w:cs="ＭＳ Ｐゴシック" w:hint="eastAsia"/>
+                <w:color w:val="000000"/>
+                <w:kern w:val="0"/>
+                <w:sz w:val="22"/>
+              </w:rPr>
+            </w:pPr>
+            <w:r>
+              <w:rPr>
+                <w:rFonts w:ascii="ＭＳ Ｐゴシック" w:eastAsia="ＭＳ Ｐゴシック" w:hAnsi="ＭＳ Ｐゴシック" w:cs="ＭＳ Ｐゴシック" w:hint="eastAsia"/>
+                <w:color w:val="000000"/>
+                <w:kern w:val="0"/>
+                <w:sz w:val="22"/>
+              </w:rPr>
+              <w:t xml:space="preserve">  -</w:t>
+            </w:r>
+            <w:proofErr w:type="spellStart"/>
+            <w:r>
+              <w:rPr>
+                <w:rFonts w:ascii="ＭＳ Ｐゴシック" w:eastAsia="ＭＳ Ｐゴシック" w:hAnsi="ＭＳ Ｐゴシック" w:cs="ＭＳ Ｐゴシック" w:hint="eastAsia"/>
+                <w:color w:val="000000"/>
+                <w:kern w:val="0"/>
+                <w:sz w:val="22"/>
+              </w:rPr>
+              <w:t>Nich</w:t>
+            </w:r>
+            <w:proofErr w:type="spellEnd"/>
+            <w:r>
+              <w:rPr>
+                <w:rFonts w:ascii="ＭＳ Ｐゴシック" w:eastAsia="ＭＳ Ｐゴシック" w:hAnsi="ＭＳ Ｐゴシック" w:cs="ＭＳ Ｐゴシック" w:hint="eastAsia"/>
+                <w:color w:val="000000"/>
+                <w:kern w:val="0"/>
+                <w:sz w:val="22"/>
+              </w:rPr>
+              <w:t xml:space="preserve"> will call</w:t>
+            </w:r>
+          </w:p>
+          <w:p>
+            <w:pPr>
+              <w:widowControl/>
+              <w:rPr>
+                <w:rFonts w:ascii="ＭＳ Ｐゴシック" w:eastAsia="ＭＳ Ｐゴシック" w:hAnsi="ＭＳ Ｐゴシック" w:cs="ＭＳ Ｐゴシック" w:hint="eastAsia"/>
+                <w:color w:val="000000"/>
+                <w:kern w:val="0"/>
+                <w:sz w:val="22"/>
+              </w:rPr>
+            </w:pPr>
+          </w:p>
+          <w:p>
+            <w:pPr>
+              <w:widowControl/>
+              <w:rPr>
+                <w:rFonts w:ascii="ＭＳ Ｐゴシック" w:eastAsia="ＭＳ Ｐゴシック" w:hAnsi="ＭＳ Ｐゴシック" w:cs="ＭＳ Ｐゴシック" w:hint="eastAsia"/>
+                <w:color w:val="000000"/>
+                <w:kern w:val="0"/>
+                <w:sz w:val="22"/>
+              </w:rPr>
+            </w:pPr>
+            <w:r>
+              <w:rPr>
+                <w:rFonts w:ascii="ＭＳ Ｐゴシック" w:eastAsia="ＭＳ Ｐゴシック" w:hAnsi="ＭＳ Ｐゴシック" w:cs="ＭＳ Ｐゴシック" w:hint="eastAsia"/>
+                <w:color w:val="000000"/>
+                <w:kern w:val="0"/>
+                <w:sz w:val="22"/>
+              </w:rPr>
+              <w:t>*will meet again on Thursday to clarify details of what to do for TAR</w:t>
+            </w:r>
+          </w:p>
           <w:p>
             <w:pPr>
               <w:widowControl/>

</xml_diff>